<commit_message>
incluir ciudad y estado en recipe
</commit_message>
<xml_diff>
--- a/frontend/public/templates/RecipeMedico.docx
+++ b/frontend/public/templates/RecipeMedico.docx
@@ -10,1112 +10,7 @@
         <mc:AlternateContent>
           <mc:Choice Requires="wpg">
             <w:drawing>
-              <wp:anchor distT="0" distB="0" distL="114300" distR="114300" simplePos="0" relativeHeight="251663360" behindDoc="0" locked="0" layoutInCell="1" allowOverlap="1" wp14:anchorId="1D573AC4" wp14:editId="37945516">
-                <wp:simplePos x="0" y="0"/>
-                <wp:positionH relativeFrom="column">
-                  <wp:posOffset>4667250</wp:posOffset>
-                </wp:positionH>
-                <wp:positionV relativeFrom="paragraph">
-                  <wp:posOffset>-95250</wp:posOffset>
-                </wp:positionV>
-                <wp:extent cx="4609919" cy="7099300"/>
-                <wp:effectExtent l="0" t="0" r="19685" b="6350"/>
-                <wp:wrapNone/>
-                <wp:docPr id="478819866" name="Grupo 50"/>
-                <wp:cNvGraphicFramePr/>
-                <a:graphic xmlns:a="http://schemas.openxmlformats.org/drawingml/2006/main">
-                  <a:graphicData uri="http://schemas.microsoft.com/office/word/2010/wordprocessingGroup">
-                    <wpg:wgp>
-                      <wpg:cNvGrpSpPr/>
-                      <wpg:grpSpPr>
-                        <a:xfrm>
-                          <a:off x="0" y="0"/>
-                          <a:ext cx="4609919" cy="7099300"/>
-                          <a:chOff x="0" y="0"/>
-                          <a:chExt cx="4263332" cy="6737425"/>
-                        </a:xfrm>
-                      </wpg:grpSpPr>
-                      <wpg:grpSp>
-                        <wpg:cNvPr id="1505381401" name="Grupo 1505381401"/>
-                        <wpg:cNvGrpSpPr/>
-                        <wpg:grpSpPr>
-                          <a:xfrm>
-                            <a:off x="0" y="0"/>
-                            <a:ext cx="4263332" cy="6737425"/>
-                            <a:chOff x="0" y="0"/>
-                            <a:chExt cx="4263332" cy="6737425"/>
-                          </a:xfrm>
-                        </wpg:grpSpPr>
-                        <wps:wsp>
-                          <wps:cNvPr id="1677975680" name="Cuadro de texto 10"/>
-                          <wps:cNvSpPr txBox="1"/>
-                          <wps:spPr>
-                            <a:xfrm>
-                              <a:off x="605368" y="47166"/>
-                              <a:ext cx="3657964" cy="769267"/>
-                            </a:xfrm>
-                            <a:prstGeom prst="rect">
-                              <a:avLst/>
-                            </a:prstGeom>
-                            <a:noFill/>
-                            <a:ln w="6350">
-                              <a:noFill/>
-                            </a:ln>
-                          </wps:spPr>
-                          <wps:txbx>
-                            <w:txbxContent>
-                              <w:p>
-                                <w:pPr>
-                                  <w:spacing w:line="300" w:lineRule="auto"/>
-                                  <w:jc w:val="center"/>
-                                  <w:rPr>
-                                    <w:rFonts w:ascii="Aptos" w:eastAsia="Aptos" w:hAnsi="Aptos"/>
-                                    <w:color w:val="000000" w:themeColor="text1"/>
-                                    <w:spacing w:val="60"/>
-                                    <w:sz w:val="21"/>
-                                    <w:szCs w:val="21"/>
-                                    <w:lang w:val="es-ES_tradnl"/>
-                                    <w14:ligatures w14:val="none"/>
-                                  </w:rPr>
-                                </w:pPr>
-                                <w:r>
-                                  <w:rPr>
-                                    <w:rFonts w:ascii="Aptos" w:eastAsia="Aptos" w:hAnsi="Aptos"/>
-                                    <w:color w:val="000000" w:themeColor="text1"/>
-                                    <w:spacing w:val="60"/>
-                                    <w:sz w:val="21"/>
-                                    <w:szCs w:val="21"/>
-                                    <w:lang w:val="es-ES_tradnl"/>
-                                  </w:rPr>
-                                  <w:t>DRA. ROSMARIAN CASTILLO R.</w:t>
-                                </w:r>
-                              </w:p>
-                              <w:p>
-                                <w:pPr>
-                                  <w:spacing w:line="300" w:lineRule="auto"/>
-                                  <w:jc w:val="center"/>
-                                  <w:rPr>
-                                    <w:rFonts w:ascii="Aptos" w:eastAsia="Aptos" w:hAnsi="Aptos"/>
-                                    <w:b/>
-                                    <w:bCs/>
-                                    <w:color w:val="000000" w:themeColor="text1"/>
-                                    <w:sz w:val="21"/>
-                                    <w:szCs w:val="21"/>
-                                    <w:lang w:val="es-ES_tradnl"/>
-                                  </w:rPr>
-                                </w:pPr>
-                                <w:r>
-                                  <w:rPr>
-                                    <w:rFonts w:ascii="Aptos" w:eastAsia="Aptos" w:hAnsi="Aptos"/>
-                                    <w:b/>
-                                    <w:bCs/>
-                                    <w:color w:val="000000" w:themeColor="text1"/>
-                                    <w:sz w:val="21"/>
-                                    <w:szCs w:val="21"/>
-                                    <w:lang w:val="es-ES_tradnl"/>
-                                  </w:rPr>
-                                  <w:t>MÉDICO OFTALMÓLOGO – CIRUJANO OCULOPLÁSTICO</w:t>
-                                </w:r>
-                              </w:p>
-                              <w:p>
-                                <w:pPr>
-                                  <w:spacing w:line="300" w:lineRule="auto"/>
-                                  <w:jc w:val="center"/>
-                                  <w:rPr>
-                                    <w:rFonts w:ascii="Aptos" w:eastAsia="Aptos" w:hAnsi="Aptos"/>
-                                    <w:color w:val="000000" w:themeColor="text1"/>
-                                    <w:sz w:val="21"/>
-                                    <w:szCs w:val="21"/>
-                                    <w:lang w:val="es-ES_tradnl"/>
-                                  </w:rPr>
-                                </w:pPr>
-                                <w:r>
-                                  <w:rPr>
-                                    <w:rFonts w:ascii="Aptos" w:eastAsia="Aptos" w:hAnsi="Aptos"/>
-                                    <w:color w:val="000000" w:themeColor="text1"/>
-                                    <w:sz w:val="21"/>
-                                    <w:szCs w:val="21"/>
-                                    <w:lang w:val="es-ES_tradnl"/>
-                                  </w:rPr>
-                                  <w:t>CMA: 9201   |   MPPS: 77535</w:t>
-                                </w:r>
-                              </w:p>
-                            </w:txbxContent>
-                          </wps:txbx>
-                          <wps:bodyPr rot="0" spcFirstLastPara="0" vert="horz" wrap="square" lIns="91440" tIns="45720" rIns="91440" bIns="45720" numCol="1" spcCol="0" rtlCol="0" fromWordArt="0" anchor="t" anchorCtr="0" forceAA="0" compatLnSpc="1">
-                            <a:prstTxWarp prst="textNoShape">
-                              <a:avLst/>
-                            </a:prstTxWarp>
-                            <a:noAutofit/>
-                          </wps:bodyPr>
-                        </wps:wsp>
-                        <wpg:grpSp>
-                          <wpg:cNvPr id="828556072" name="Grupo 828556072"/>
-                          <wpg:cNvGrpSpPr/>
-                          <wpg:grpSpPr>
-                            <a:xfrm>
-                              <a:off x="0" y="0"/>
-                              <a:ext cx="4263332" cy="6737425"/>
-                              <a:chOff x="0" y="0"/>
-                              <a:chExt cx="4263332" cy="6737425"/>
-                            </a:xfrm>
-                          </wpg:grpSpPr>
-                          <wpg:grpSp>
-                            <wpg:cNvPr id="1965606443" name="Grupo 1965606443"/>
-                            <wpg:cNvGrpSpPr/>
-                            <wpg:grpSpPr>
-                              <a:xfrm>
-                                <a:off x="0" y="0"/>
-                                <a:ext cx="4263332" cy="6197165"/>
-                                <a:chOff x="0" y="0"/>
-                                <a:chExt cx="4263332" cy="6197165"/>
-                              </a:xfrm>
-                            </wpg:grpSpPr>
-                            <wps:wsp>
-                              <wps:cNvPr id="291423379" name="Rectángulo redondeado 291423379"/>
-                              <wps:cNvSpPr/>
-                              <wps:spPr>
-                                <a:xfrm>
-                                  <a:off x="0" y="0"/>
-                                  <a:ext cx="4263332" cy="769267"/>
-                                </a:xfrm>
-                                <a:prstGeom prst="roundRect">
-                                  <a:avLst>
-                                    <a:gd name="adj" fmla="val 15631"/>
-                                  </a:avLst>
-                                </a:prstGeom>
-                                <a:noFill/>
-                                <a:ln>
-                                  <a:solidFill>
-                                    <a:schemeClr val="accent4">
-                                      <a:lumMod val="75000"/>
-                                    </a:schemeClr>
-                                  </a:solidFill>
-                                </a:ln>
-                              </wps:spPr>
-                              <wps:style>
-                                <a:lnRef idx="2">
-                                  <a:schemeClr val="accent1">
-                                    <a:shade val="15000"/>
-                                  </a:schemeClr>
-                                </a:lnRef>
-                                <a:fillRef idx="1">
-                                  <a:schemeClr val="accent1"/>
-                                </a:fillRef>
-                                <a:effectRef idx="0">
-                                  <a:schemeClr val="accent1"/>
-                                </a:effectRef>
-                                <a:fontRef idx="minor">
-                                  <a:schemeClr val="lt1"/>
-                                </a:fontRef>
-                              </wps:style>
-                              <wps:bodyPr rot="0" spcFirstLastPara="0" vert="horz" wrap="square" lIns="91440" tIns="45720" rIns="91440" bIns="45720" numCol="1" spcCol="0" rtlCol="0" fromWordArt="0" anchor="ctr" anchorCtr="0" forceAA="0" compatLnSpc="1">
-                                <a:prstTxWarp prst="textNoShape">
-                                  <a:avLst/>
-                                </a:prstTxWarp>
-                                <a:noAutofit/>
-                              </wps:bodyPr>
-                            </wps:wsp>
-                            <wps:wsp>
-                              <wps:cNvPr id="448482483" name="Rectángulo redondeado 448482483"/>
-                              <wps:cNvSpPr/>
-                              <wps:spPr>
-                                <a:xfrm>
-                                  <a:off x="0" y="845255"/>
-                                  <a:ext cx="4263332" cy="4569163"/>
-                                </a:xfrm>
-                                <a:prstGeom prst="roundRect">
-                                  <a:avLst>
-                                    <a:gd name="adj" fmla="val 3131"/>
-                                  </a:avLst>
-                                </a:prstGeom>
-                                <a:noFill/>
-                                <a:ln>
-                                  <a:solidFill>
-                                    <a:schemeClr val="accent4">
-                                      <a:lumMod val="75000"/>
-                                    </a:schemeClr>
-                                  </a:solidFill>
-                                </a:ln>
-                              </wps:spPr>
-                              <wps:style>
-                                <a:lnRef idx="2">
-                                  <a:schemeClr val="accent1">
-                                    <a:shade val="15000"/>
-                                  </a:schemeClr>
-                                </a:lnRef>
-                                <a:fillRef idx="1">
-                                  <a:schemeClr val="accent1"/>
-                                </a:fillRef>
-                                <a:effectRef idx="0">
-                                  <a:schemeClr val="accent1"/>
-                                </a:effectRef>
-                                <a:fontRef idx="minor">
-                                  <a:schemeClr val="lt1"/>
-                                </a:fontRef>
-                              </wps:style>
-                              <wps:bodyPr rot="0" spcFirstLastPara="0" vert="horz" wrap="square" lIns="91440" tIns="45720" rIns="91440" bIns="45720" numCol="1" spcCol="0" rtlCol="0" fromWordArt="0" anchor="ctr" anchorCtr="0" forceAA="0" compatLnSpc="1">
-                                <a:prstTxWarp prst="textNoShape">
-                                  <a:avLst/>
-                                </a:prstTxWarp>
-                                <a:noAutofit/>
-                              </wps:bodyPr>
-                            </wps:wsp>
-                            <wps:wsp>
-                              <wps:cNvPr id="269670800" name="Rectángulo redondeado 269670800"/>
-                              <wps:cNvSpPr/>
-                              <wps:spPr>
-                                <a:xfrm>
-                                  <a:off x="0" y="5485965"/>
-                                  <a:ext cx="4263332" cy="711200"/>
-                                </a:xfrm>
-                                <a:prstGeom prst="roundRect">
-                                  <a:avLst>
-                                    <a:gd name="adj" fmla="val 15631"/>
-                                  </a:avLst>
-                                </a:prstGeom>
-                                <a:noFill/>
-                                <a:ln>
-                                  <a:solidFill>
-                                    <a:schemeClr val="accent4">
-                                      <a:lumMod val="75000"/>
-                                    </a:schemeClr>
-                                  </a:solidFill>
-                                </a:ln>
-                              </wps:spPr>
-                              <wps:style>
-                                <a:lnRef idx="2">
-                                  <a:schemeClr val="accent1">
-                                    <a:shade val="15000"/>
-                                  </a:schemeClr>
-                                </a:lnRef>
-                                <a:fillRef idx="1">
-                                  <a:schemeClr val="accent1"/>
-                                </a:fillRef>
-                                <a:effectRef idx="0">
-                                  <a:schemeClr val="accent1"/>
-                                </a:effectRef>
-                                <a:fontRef idx="minor">
-                                  <a:schemeClr val="lt1"/>
-                                </a:fontRef>
-                              </wps:style>
-                              <wps:bodyPr rot="0" spcFirstLastPara="0" vert="horz" wrap="square" lIns="91440" tIns="45720" rIns="91440" bIns="45720" numCol="1" spcCol="0" rtlCol="0" fromWordArt="0" anchor="ctr" anchorCtr="0" forceAA="0" compatLnSpc="1">
-                                <a:prstTxWarp prst="textNoShape">
-                                  <a:avLst/>
-                                </a:prstTxWarp>
-                                <a:noAutofit/>
-                              </wps:bodyPr>
-                            </wps:wsp>
-                          </wpg:grpSp>
-                          <pic:pic xmlns:pic="http://schemas.openxmlformats.org/drawingml/2006/picture">
-                            <pic:nvPicPr>
-                              <pic:cNvPr id="1291289319" name="Imagen 1291289319"/>
-                              <pic:cNvPicPr>
-                                <a:picLocks noChangeAspect="1"/>
-                              </pic:cNvPicPr>
-                            </pic:nvPicPr>
-                            <pic:blipFill>
-                              <a:blip r:embed="rId4" cstate="print">
-                                <a:extLst>
-                                  <a:ext uri="{28A0092B-C50C-407E-A947-70E740481C1C}">
-                                    <a14:useLocalDpi xmlns:a14="http://schemas.microsoft.com/office/drawing/2010/main" val="0"/>
-                                  </a:ext>
-                                </a:extLst>
-                              </a:blip>
-                              <a:stretch>
-                                <a:fillRect/>
-                              </a:stretch>
-                            </pic:blipFill>
-                            <pic:spPr>
-                              <a:xfrm>
-                                <a:off x="189090" y="120738"/>
-                                <a:ext cx="495300" cy="499745"/>
-                              </a:xfrm>
-                              <a:prstGeom prst="rect">
-                                <a:avLst/>
-                              </a:prstGeom>
-                            </pic:spPr>
-                          </pic:pic>
-                          <wps:wsp>
-                            <wps:cNvPr id="1269695006" name="Cuadro de texto 10"/>
-                            <wps:cNvSpPr txBox="1"/>
-                            <wps:spPr>
-                              <a:xfrm>
-                                <a:off x="0" y="6197164"/>
-                                <a:ext cx="4263332" cy="540261"/>
-                              </a:xfrm>
-                              <a:prstGeom prst="rect">
-                                <a:avLst/>
-                              </a:prstGeom>
-                              <a:noFill/>
-                              <a:ln w="6350">
-                                <a:noFill/>
-                              </a:ln>
-                            </wps:spPr>
-                            <wps:txbx>
-                              <w:txbxContent>
-                                <w:p>
-                                  <w:pPr>
-                                    <w:jc w:val="center"/>
-                                    <w:rPr>
-                                      <w:rFonts w:ascii="Aptos" w:eastAsia="Aptos" w:hAnsi="Aptos"/>
-                                      <w:color w:val="000000" w:themeColor="text1"/>
-                                      <w:sz w:val="20"/>
-                                      <w:szCs w:val="20"/>
-                                      <w:lang w:val="es-ES_tradnl"/>
-                                      <w14:ligatures w14:val="none"/>
-                                    </w:rPr>
-                                  </w:pPr>
-                                  <w:r>
-                                    <w:rPr>
-                                      <w:rFonts w:ascii="Aptos" w:eastAsia="Aptos" w:hAnsi="Aptos"/>
-                                      <w:color w:val="000000" w:themeColor="text1"/>
-                                      <w:sz w:val="20"/>
-                                      <w:szCs w:val="20"/>
-                                      <w:lang w:val="es-ES_tradnl"/>
-                                    </w:rPr>
-                                    <w:t>Centro Empresarial Qvdra | Avenida Sucre cruce con Avenida Rómulo Gallegos. Piso 1, Oficina N° 9. Los Dos Caminos | Caracas – Venezuela</w:t>
-                                  </w:r>
-                                </w:p>
-                                <w:p>
-                                  <w:pPr>
-                                    <w:jc w:val="center"/>
-                                    <w:rPr>
-                                      <w:rFonts w:ascii="Aptos" w:eastAsia="Aptos" w:hAnsi="Aptos"/>
-                                      <w:color w:val="000000" w:themeColor="text1"/>
-                                      <w:sz w:val="20"/>
-                                      <w:szCs w:val="20"/>
-                                      <w:lang w:val="es-ES_tradnl"/>
-                                    </w:rPr>
-                                  </w:pPr>
-                                  <w:r>
-                                    <w:rPr>
-                                      <w:rFonts w:ascii="Aptos" w:eastAsia="Aptos" w:hAnsi="Aptos"/>
-                                      <w:color w:val="000000" w:themeColor="text1"/>
-                                      <w:sz w:val="20"/>
-                                      <w:szCs w:val="20"/>
-                                      <w:lang w:val="es-ES_tradnl"/>
-                                    </w:rPr>
-                                    <w:t xml:space="preserve"> 0414-0510717  |         @dra.rosmariancastillo </w:t>
-                                  </w:r>
-                                </w:p>
-                              </w:txbxContent>
-                            </wps:txbx>
-                            <wps:bodyPr rot="0" spcFirstLastPara="0" vert="horz" wrap="square" lIns="91440" tIns="45720" rIns="91440" bIns="45720" numCol="1" spcCol="0" rtlCol="0" fromWordArt="0" anchor="t" anchorCtr="0" forceAA="0" compatLnSpc="1">
-                              <a:prstTxWarp prst="textNoShape">
-                                <a:avLst/>
-                              </a:prstTxWarp>
-                              <a:noAutofit/>
-                            </wps:bodyPr>
-                          </wps:wsp>
-                          <wps:wsp>
-                            <wps:cNvPr id="48116233" name="Cuadro de texto 10"/>
-                            <wps:cNvSpPr txBox="1"/>
-                            <wps:spPr>
-                              <a:xfrm>
-                                <a:off x="97367" y="937171"/>
-                                <a:ext cx="2043289" cy="380188"/>
-                              </a:xfrm>
-                              <a:prstGeom prst="rect">
-                                <a:avLst/>
-                              </a:prstGeom>
-                              <a:noFill/>
-                              <a:ln w="6350">
-                                <a:noFill/>
-                              </a:ln>
-                            </wps:spPr>
-                            <wps:txbx>
-                              <w:txbxContent>
-                                <w:p>
-                                  <w:pPr>
-                                    <w:spacing w:line="300" w:lineRule="auto"/>
-                                    <w:rPr>
-                                      <w:rFonts w:ascii="Aptos" w:eastAsia="Aptos" w:hAnsi="Aptos"/>
-                                      <w:color w:val="000000" w:themeColor="text1"/>
-                                      <w:sz w:val="21"/>
-                                      <w:szCs w:val="21"/>
-                                      <w:lang w:val="es-ES"/>
-                                      <w14:ligatures w14:val="none"/>
-                                    </w:rPr>
-                                  </w:pPr>
-                                  <w:r>
-                                    <w:rPr>
-                                      <w:rFonts w:ascii="Aptos" w:eastAsia="Aptos" w:hAnsi="Aptos"/>
-                                      <w:color w:val="000000" w:themeColor="text1"/>
-                                      <w:sz w:val="21"/>
-                                      <w:szCs w:val="21"/>
-                                      <w:lang w:val="es-ES"/>
-                                    </w:rPr>
-                                    <w:t>Indicaciones</w:t>
-                                  </w:r>
-                                  <w:r>
-                                    <w:rPr>
-                                      <w:rFonts w:ascii="Aptos" w:eastAsia="Aptos" w:hAnsi="Aptos"/>
-                                      <w:color w:val="000000" w:themeColor="text1"/>
-                                      <w:sz w:val="21"/>
-                                      <w:szCs w:val="21"/>
-                                      <w:lang w:val="es-ES"/>
-                                    </w:rPr>
-                                    <w:t>:</w:t>
-                                  </w:r>
-                                </w:p>
-                              </w:txbxContent>
-                            </wps:txbx>
-                            <wps:bodyPr rot="0" spcFirstLastPara="0" vert="horz" wrap="square" lIns="91440" tIns="45720" rIns="91440" bIns="45720" numCol="1" spcCol="0" rtlCol="0" fromWordArt="0" anchor="t" anchorCtr="0" forceAA="0" compatLnSpc="1">
-                              <a:prstTxWarp prst="textNoShape">
-                                <a:avLst/>
-                              </a:prstTxWarp>
-                              <a:noAutofit/>
-                            </wps:bodyPr>
-                          </wps:wsp>
-                          <pic:pic xmlns:pic="http://schemas.openxmlformats.org/drawingml/2006/picture">
-                            <pic:nvPicPr>
-                              <pic:cNvPr id="1192764151" name="Gráfico 12" descr="Receiver contorno"/>
-                              <pic:cNvPicPr>
-                                <a:picLocks noChangeAspect="1"/>
-                              </pic:cNvPicPr>
-                            </pic:nvPicPr>
-                            <pic:blipFill>
-                              <a:blip r:embed="rId5">
-                                <a:extLst>
-                                  <a:ext uri="{96DAC541-7B7A-43D3-8B79-37D633B846F1}">
-                                    <asvg:svgBlip xmlns:asvg="http://schemas.microsoft.com/office/drawing/2016/SVG/main" r:embed="rId6"/>
-                                  </a:ext>
-                                </a:extLst>
-                              </a:blip>
-                              <a:stretch>
-                                <a:fillRect/>
-                              </a:stretch>
-                            </pic:blipFill>
-                            <pic:spPr>
-                              <a:xfrm>
-                                <a:off x="759093" y="6541793"/>
-                                <a:ext cx="150118" cy="150118"/>
-                              </a:xfrm>
-                              <a:prstGeom prst="rect">
-                                <a:avLst/>
-                              </a:prstGeom>
-                            </pic:spPr>
-                          </pic:pic>
-                          <pic:pic xmlns:pic="http://schemas.openxmlformats.org/drawingml/2006/picture">
-                            <pic:nvPicPr>
-                              <pic:cNvPr id="1859932959" name="Imagen 1859932959"/>
-                              <pic:cNvPicPr>
-                                <a:picLocks noChangeAspect="1"/>
-                              </pic:cNvPicPr>
-                            </pic:nvPicPr>
-                            <pic:blipFill>
-                              <a:blip r:embed="rId7"/>
-                              <a:stretch>
-                                <a:fillRect/>
-                              </a:stretch>
-                            </pic:blipFill>
-                            <pic:spPr>
-                              <a:xfrm>
-                                <a:off x="1892961" y="6571773"/>
-                                <a:ext cx="108000" cy="108000"/>
-                              </a:xfrm>
-                              <a:prstGeom prst="rect">
-                                <a:avLst/>
-                              </a:prstGeom>
-                            </pic:spPr>
-                          </pic:pic>
-                          <wps:wsp>
-                            <wps:cNvPr id="305413090" name="Cuadro de texto 10"/>
-                            <wps:cNvSpPr txBox="1"/>
-                            <wps:spPr>
-                              <a:xfrm>
-                                <a:off x="101196" y="5528132"/>
-                                <a:ext cx="2043289" cy="294424"/>
-                              </a:xfrm>
-                              <a:prstGeom prst="rect">
-                                <a:avLst/>
-                              </a:prstGeom>
-                              <a:noFill/>
-                              <a:ln w="6350">
-                                <a:noFill/>
-                              </a:ln>
-                            </wps:spPr>
-                            <wps:txbx>
-                              <w:txbxContent>
-                                <w:p>
-                                  <w:pPr>
-                                    <w:spacing w:line="300" w:lineRule="auto"/>
-                                    <w:rPr>
-                                      <w:rFonts w:ascii="Aptos" w:eastAsia="Aptos" w:hAnsi="Aptos"/>
-                                      <w:color w:val="000000" w:themeColor="text1"/>
-                                      <w:sz w:val="21"/>
-                                      <w:szCs w:val="21"/>
-                                      <w:lang w:val="es-ES"/>
-                                      <w14:ligatures w14:val="none"/>
-                                    </w:rPr>
-                                  </w:pPr>
-                                  <w:r>
-                                    <w:rPr>
-                                      <w:rFonts w:ascii="Aptos" w:eastAsia="Aptos" w:hAnsi="Aptos"/>
-                                      <w:color w:val="000000" w:themeColor="text1"/>
-                                      <w:sz w:val="21"/>
-                                      <w:szCs w:val="21"/>
-                                      <w:lang w:val="es-ES"/>
-                                    </w:rPr>
-                                    <w:t>Nombre:</w:t>
-                                  </w:r>
-                                  <w:r>
-                                    <w:rPr>
-                                      <w:rFonts w:ascii="Aptos" w:eastAsia="Aptos" w:hAnsi="Aptos"/>
-                                      <w:color w:val="000000" w:themeColor="text1"/>
-                                      <w:sz w:val="21"/>
-                                      <w:szCs w:val="21"/>
-                                      <w:lang w:val="es-ES"/>
-                                    </w:rPr>
-                                    <w:t xml:space="preserve"> </w:t>
-                                  </w:r>
-                                  <w:r>
-                                    <w:rPr>
-                                      <w:lang w:val="es-VE"/>
-                                    </w:rPr>
-                                    <w:t>{nombre}</w:t>
-                                  </w:r>
-                                </w:p>
-                              </w:txbxContent>
-                            </wps:txbx>
-                            <wps:bodyPr rot="0" spcFirstLastPara="0" vert="horz" wrap="square" lIns="91440" tIns="45720" rIns="91440" bIns="45720" numCol="1" spcCol="0" rtlCol="0" fromWordArt="0" anchor="t" anchorCtr="0" forceAA="0" compatLnSpc="1">
-                              <a:prstTxWarp prst="textNoShape">
-                                <a:avLst/>
-                              </a:prstTxWarp>
-                              <a:noAutofit/>
-                            </wps:bodyPr>
-                          </wps:wsp>
-                          <wps:wsp>
-                            <wps:cNvPr id="1336291604" name="Cuadro de texto 10"/>
-                            <wps:cNvSpPr txBox="1"/>
-                            <wps:spPr>
-                              <a:xfrm>
-                                <a:off x="2475062" y="5527000"/>
-                                <a:ext cx="1735584" cy="294424"/>
-                              </a:xfrm>
-                              <a:prstGeom prst="rect">
-                                <a:avLst/>
-                              </a:prstGeom>
-                              <a:noFill/>
-                              <a:ln w="6350">
-                                <a:noFill/>
-                              </a:ln>
-                            </wps:spPr>
-                            <wps:txbx>
-                              <w:txbxContent>
-                                <w:p>
-                                  <w:pPr>
-                                    <w:spacing w:line="300" w:lineRule="auto"/>
-                                    <w:rPr>
-                                      <w:rFonts w:ascii="Aptos" w:eastAsia="Aptos" w:hAnsi="Aptos"/>
-                                      <w:color w:val="000000" w:themeColor="text1"/>
-                                      <w:sz w:val="21"/>
-                                      <w:szCs w:val="21"/>
-                                      <w:lang w:val="es-ES"/>
-                                      <w14:ligatures w14:val="none"/>
-                                    </w:rPr>
-                                  </w:pPr>
-                                  <w:r>
-                                    <w:rPr>
-                                      <w:rFonts w:ascii="Aptos" w:eastAsia="Aptos" w:hAnsi="Aptos"/>
-                                      <w:color w:val="000000" w:themeColor="text1"/>
-                                      <w:sz w:val="21"/>
-                                      <w:szCs w:val="21"/>
-                                      <w:lang w:val="es-ES"/>
-                                    </w:rPr>
-                                    <w:t>CI N°:</w:t>
-                                  </w:r>
-                                  <w:r>
-                                    <w:rPr>
-                                      <w:rFonts w:ascii="Aptos" w:eastAsia="Aptos" w:hAnsi="Aptos"/>
-                                      <w:color w:val="000000" w:themeColor="text1"/>
-                                      <w:sz w:val="21"/>
-                                      <w:szCs w:val="21"/>
-                                      <w:lang w:val="es-ES"/>
-                                    </w:rPr>
-                                    <w:t xml:space="preserve"> </w:t>
-                                  </w:r>
-                                  <w:r>
-                                    <w:rPr>
-                                      <w:rFonts w:ascii="Aptos" w:hAnsi="Aptos"/>
-                                      <w:sz w:val="21"/>
-                                      <w:szCs w:val="21"/>
-                                      <w:lang w:val="es-VE"/>
-                                    </w:rPr>
-                                    <w:t>{numeroDocumento}</w:t>
-                                  </w:r>
-                                </w:p>
-                              </w:txbxContent>
-                            </wps:txbx>
-                            <wps:bodyPr rot="0" spcFirstLastPara="0" vert="horz" wrap="square" lIns="91440" tIns="45720" rIns="91440" bIns="45720" numCol="1" spcCol="0" rtlCol="0" fromWordArt="0" anchor="t" anchorCtr="0" forceAA="0" compatLnSpc="1">
-                              <a:prstTxWarp prst="textNoShape">
-                                <a:avLst/>
-                              </a:prstTxWarp>
-                              <a:noAutofit/>
-                            </wps:bodyPr>
-                          </wps:wsp>
-                        </wpg:grpSp>
-                      </wpg:grpSp>
-                      <wps:wsp>
-                        <wps:cNvPr id="48029999" name="Cuadro de texto 10"/>
-                        <wps:cNvSpPr txBox="1"/>
-                        <wps:spPr>
-                          <a:xfrm>
-                            <a:off x="2742580" y="937171"/>
-                            <a:ext cx="1506658" cy="380188"/>
-                          </a:xfrm>
-                          <a:prstGeom prst="rect">
-                            <a:avLst/>
-                          </a:prstGeom>
-                          <a:noFill/>
-                          <a:ln w="6350">
-                            <a:noFill/>
-                          </a:ln>
-                        </wps:spPr>
-                        <wps:txbx>
-                          <w:txbxContent>
-                            <w:p>
-                              <w:pPr>
-                                <w:spacing w:line="300" w:lineRule="auto"/>
-                                <w:rPr>
-                                  <w:rFonts w:ascii="Aptos" w:eastAsia="Aptos" w:hAnsi="Aptos"/>
-                                  <w:color w:val="000000" w:themeColor="text1"/>
-                                  <w:sz w:val="21"/>
-                                  <w:szCs w:val="21"/>
-                                  <w:lang w:val="es-ES"/>
-                                  <w14:ligatures w14:val="none"/>
-                                </w:rPr>
-                              </w:pPr>
-                              <w:r>
-                                <w:rPr>
-                                  <w:rFonts w:ascii="Aptos" w:eastAsia="Aptos" w:hAnsi="Aptos"/>
-                                  <w:color w:val="000000" w:themeColor="text1"/>
-                                  <w:sz w:val="21"/>
-                                  <w:szCs w:val="21"/>
-                                  <w:lang w:val="es-ES"/>
-                                </w:rPr>
-                                <w:t>Fecha:</w:t>
-                              </w:r>
-                              <w:r>
-                                <w:rPr>
-                                  <w:rFonts w:ascii="Aptos" w:hAnsi="Aptos"/>
-                                  <w:sz w:val="21"/>
-                                  <w:szCs w:val="21"/>
-                                  <w:lang w:val="es-VE"/>
-                                </w:rPr>
-                                <w:t xml:space="preserve"> </w:t>
-                              </w:r>
-                              <w:bookmarkStart w:id="0" w:name="_Hlk191155400"/>
-                              <w:r>
-                                <w:rPr>
-                                  <w:rFonts w:ascii="Aptos" w:hAnsi="Aptos"/>
-                                  <w:sz w:val="21"/>
-                                  <w:szCs w:val="21"/>
-                                  <w:lang w:val="es-VE"/>
-                                </w:rPr>
-                                <w:t>{fechaConsulta}</w:t>
-                              </w:r>
-                              <w:bookmarkEnd w:id="0"/>
-                            </w:p>
-                          </w:txbxContent>
-                        </wps:txbx>
-                        <wps:bodyPr rot="0" spcFirstLastPara="0" vert="horz" wrap="square" lIns="91440" tIns="45720" rIns="91440" bIns="45720" numCol="1" spcCol="0" rtlCol="0" fromWordArt="0" anchor="t" anchorCtr="0" forceAA="0" compatLnSpc="1">
-                          <a:prstTxWarp prst="textNoShape">
-                            <a:avLst/>
-                          </a:prstTxWarp>
-                          <a:noAutofit/>
-                        </wps:bodyPr>
-                      </wps:wsp>
-                    </wpg:wgp>
-                  </a:graphicData>
-                </a:graphic>
-                <wp14:sizeRelH relativeFrom="margin">
-                  <wp14:pctWidth>0</wp14:pctWidth>
-                </wp14:sizeRelH>
-                <wp14:sizeRelV relativeFrom="margin">
-                  <wp14:pctHeight>0</wp14:pctHeight>
-                </wp14:sizeRelV>
-              </wp:anchor>
-            </w:drawing>
-          </mc:Choice>
-          <mc:Fallback>
-            <w:pict>
-              <v:group w14:anchorId="1D573AC4" id="Grupo 50" o:spid="_x0000_s1026" style="position:absolute;margin-left:367.5pt;margin-top:-7.5pt;width:363pt;height:559pt;z-index:251663360;mso-width-relative:margin;mso-height-relative:margin" coordsize="42633,67374" o:gfxdata="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">
-                <v:group id="Grupo 1505381401" o:spid="_x0000_s1027" style="position:absolute;width:42633;height:67374" coordsize="42633,67374" o:gfxdata="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">
-                  <v:shapetype id="_x0000_t202" coordsize="21600,21600" o:spt="202" path="m,l,21600r21600,l21600,xe">
-                    <v:stroke joinstyle="miter"/>
-                    <v:path gradientshapeok="t" o:connecttype="rect"/>
-                  </v:shapetype>
-                  <v:shape id="_x0000_s1028" type="#_x0000_t202" style="position:absolute;left:6053;top:471;width:36580;height:7693;visibility:visible;mso-wrap-style:square;v-text-anchor:top" o:gfxdata="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" filled="f" stroked="f" strokeweight=".5pt">
-                    <v:textbox>
-                      <w:txbxContent>
-                        <w:p>
-                          <w:pPr>
-                            <w:spacing w:line="300" w:lineRule="auto"/>
-                            <w:jc w:val="center"/>
-                            <w:rPr>
-                              <w:rFonts w:ascii="Aptos" w:eastAsia="Aptos" w:hAnsi="Aptos"/>
-                              <w:color w:val="000000" w:themeColor="text1"/>
-                              <w:spacing w:val="60"/>
-                              <w:sz w:val="21"/>
-                              <w:szCs w:val="21"/>
-                              <w:lang w:val="es-ES_tradnl"/>
-                              <w14:ligatures w14:val="none"/>
-                            </w:rPr>
-                          </w:pPr>
-                          <w:r>
-                            <w:rPr>
-                              <w:rFonts w:ascii="Aptos" w:eastAsia="Aptos" w:hAnsi="Aptos"/>
-                              <w:color w:val="000000" w:themeColor="text1"/>
-                              <w:spacing w:val="60"/>
-                              <w:sz w:val="21"/>
-                              <w:szCs w:val="21"/>
-                              <w:lang w:val="es-ES_tradnl"/>
-                            </w:rPr>
-                            <w:t>DRA. ROSMARIAN CASTILLO R.</w:t>
-                          </w:r>
-                        </w:p>
-                        <w:p>
-                          <w:pPr>
-                            <w:spacing w:line="300" w:lineRule="auto"/>
-                            <w:jc w:val="center"/>
-                            <w:rPr>
-                              <w:rFonts w:ascii="Aptos" w:eastAsia="Aptos" w:hAnsi="Aptos"/>
-                              <w:b/>
-                              <w:bCs/>
-                              <w:color w:val="000000" w:themeColor="text1"/>
-                              <w:sz w:val="21"/>
-                              <w:szCs w:val="21"/>
-                              <w:lang w:val="es-ES_tradnl"/>
-                            </w:rPr>
-                          </w:pPr>
-                          <w:r>
-                            <w:rPr>
-                              <w:rFonts w:ascii="Aptos" w:eastAsia="Aptos" w:hAnsi="Aptos"/>
-                              <w:b/>
-                              <w:bCs/>
-                              <w:color w:val="000000" w:themeColor="text1"/>
-                              <w:sz w:val="21"/>
-                              <w:szCs w:val="21"/>
-                              <w:lang w:val="es-ES_tradnl"/>
-                            </w:rPr>
-                            <w:t>MÉDICO OFTALMÓLOGO – CIRUJANO OCULOPLÁSTICO</w:t>
-                          </w:r>
-                        </w:p>
-                        <w:p>
-                          <w:pPr>
-                            <w:spacing w:line="300" w:lineRule="auto"/>
-                            <w:jc w:val="center"/>
-                            <w:rPr>
-                              <w:rFonts w:ascii="Aptos" w:eastAsia="Aptos" w:hAnsi="Aptos"/>
-                              <w:color w:val="000000" w:themeColor="text1"/>
-                              <w:sz w:val="21"/>
-                              <w:szCs w:val="21"/>
-                              <w:lang w:val="es-ES_tradnl"/>
-                            </w:rPr>
-                          </w:pPr>
-                          <w:r>
-                            <w:rPr>
-                              <w:rFonts w:ascii="Aptos" w:eastAsia="Aptos" w:hAnsi="Aptos"/>
-                              <w:color w:val="000000" w:themeColor="text1"/>
-                              <w:sz w:val="21"/>
-                              <w:szCs w:val="21"/>
-                              <w:lang w:val="es-ES_tradnl"/>
-                            </w:rPr>
-                            <w:t>CMA: 9201   |   MPPS: 77535</w:t>
-                          </w:r>
-                        </w:p>
-                      </w:txbxContent>
-                    </v:textbox>
-                  </v:shape>
-                  <v:group id="Grupo 828556072" o:spid="_x0000_s1029" style="position:absolute;width:42633;height:67374" coordsize="42633,67374" o:gfxdata="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">
-                    <v:group id="Grupo 1965606443" o:spid="_x0000_s1030" style="position:absolute;width:42633;height:61971" coordsize="42633,61971" o:gfxdata="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">
-                      <v:roundrect id="Rectángulo redondeado 291423379" o:spid="_x0000_s1031" style="position:absolute;width:42633;height:7692;visibility:visible;mso-wrap-style:square;v-text-anchor:middle" arcsize="10243f" o:gfxdata="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" filled="f" strokecolor="#0b769f [2407]" strokeweight="1pt">
-                        <v:stroke joinstyle="miter"/>
-                      </v:roundrect>
-                      <v:roundrect id="Rectángulo redondeado 448482483" o:spid="_x0000_s1032" style="position:absolute;top:8452;width:42633;height:45692;visibility:visible;mso-wrap-style:square;v-text-anchor:middle" arcsize="2051f" o:gfxdata="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" filled="f" strokecolor="#0b769f [2407]" strokeweight="1pt">
-                        <v:stroke joinstyle="miter"/>
-                      </v:roundrect>
-                      <v:roundrect id="Rectángulo redondeado 269670800" o:spid="_x0000_s1033" style="position:absolute;top:54859;width:42633;height:7112;visibility:visible;mso-wrap-style:square;v-text-anchor:middle" arcsize="10243f" o:gfxdata="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" filled="f" strokecolor="#0b769f [2407]" strokeweight="1pt">
-                        <v:stroke joinstyle="miter"/>
-                      </v:roundrect>
-                    </v:group>
-                    <v:shapetype id="_x0000_t75" coordsize="21600,21600" o:spt="75" o:preferrelative="t" path="m@4@5l@4@11@9@11@9@5xe" filled="f" stroked="f">
-                      <v:stroke joinstyle="miter"/>
-                      <v:formulas>
-                        <v:f eqn="if lineDrawn pixelLineWidth 0"/>
-                        <v:f eqn="sum @0 1 0"/>
-                        <v:f eqn="sum 0 0 @1"/>
-                        <v:f eqn="prod @2 1 2"/>
-                        <v:f eqn="prod @3 21600 pixelWidth"/>
-                        <v:f eqn="prod @3 21600 pixelHeight"/>
-                        <v:f eqn="sum @0 0 1"/>
-                        <v:f eqn="prod @6 1 2"/>
-                        <v:f eqn="prod @7 21600 pixelWidth"/>
-                        <v:f eqn="sum @8 21600 0"/>
-                        <v:f eqn="prod @7 21600 pixelHeight"/>
-                        <v:f eqn="sum @10 21600 0"/>
-                      </v:formulas>
-                      <v:path o:extrusionok="f" gradientshapeok="t" o:connecttype="rect"/>
-                      <o:lock v:ext="edit" aspectratio="t"/>
-                    </v:shapetype>
-                    <v:shape id="Imagen 1291289319" o:spid="_x0000_s1034" type="#_x0000_t75" style="position:absolute;left:1890;top:1207;width:4953;height:4997;visibility:visible;mso-wrap-style:square" o:gfxdata="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">
-                      <v:imagedata r:id="rId8" o:title=""/>
-                    </v:shape>
-                    <v:shape id="_x0000_s1035" type="#_x0000_t202" style="position:absolute;top:61971;width:42633;height:5403;visibility:visible;mso-wrap-style:square;v-text-anchor:top" o:gfxdata="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" filled="f" stroked="f" strokeweight=".5pt">
-                      <v:textbox>
-                        <w:txbxContent>
-                          <w:p>
-                            <w:pPr>
-                              <w:jc w:val="center"/>
-                              <w:rPr>
-                                <w:rFonts w:ascii="Aptos" w:eastAsia="Aptos" w:hAnsi="Aptos"/>
-                                <w:color w:val="000000" w:themeColor="text1"/>
-                                <w:sz w:val="20"/>
-                                <w:szCs w:val="20"/>
-                                <w:lang w:val="es-ES_tradnl"/>
-                                <w14:ligatures w14:val="none"/>
-                              </w:rPr>
-                            </w:pPr>
-                            <w:r>
-                              <w:rPr>
-                                <w:rFonts w:ascii="Aptos" w:eastAsia="Aptos" w:hAnsi="Aptos"/>
-                                <w:color w:val="000000" w:themeColor="text1"/>
-                                <w:sz w:val="20"/>
-                                <w:szCs w:val="20"/>
-                                <w:lang w:val="es-ES_tradnl"/>
-                              </w:rPr>
-                              <w:t>Centro Empresarial Qvdra | Avenida Sucre cruce con Avenida Rómulo Gallegos. Piso 1, Oficina N° 9. Los Dos Caminos | Caracas – Venezuela</w:t>
-                            </w:r>
-                          </w:p>
-                          <w:p>
-                            <w:pPr>
-                              <w:jc w:val="center"/>
-                              <w:rPr>
-                                <w:rFonts w:ascii="Aptos" w:eastAsia="Aptos" w:hAnsi="Aptos"/>
-                                <w:color w:val="000000" w:themeColor="text1"/>
-                                <w:sz w:val="20"/>
-                                <w:szCs w:val="20"/>
-                                <w:lang w:val="es-ES_tradnl"/>
-                              </w:rPr>
-                            </w:pPr>
-                            <w:r>
-                              <w:rPr>
-                                <w:rFonts w:ascii="Aptos" w:eastAsia="Aptos" w:hAnsi="Aptos"/>
-                                <w:color w:val="000000" w:themeColor="text1"/>
-                                <w:sz w:val="20"/>
-                                <w:szCs w:val="20"/>
-                                <w:lang w:val="es-ES_tradnl"/>
-                              </w:rPr>
-                              <w:t xml:space="preserve"> 0414-0510717  |         @dra.rosmariancastillo </w:t>
-                            </w:r>
-                          </w:p>
-                        </w:txbxContent>
-                      </v:textbox>
-                    </v:shape>
-                    <v:shape id="_x0000_s1036" type="#_x0000_t202" style="position:absolute;left:973;top:9371;width:20433;height:3802;visibility:visible;mso-wrap-style:square;v-text-anchor:top" o:gfxdata="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" filled="f" stroked="f" strokeweight=".5pt">
-                      <v:textbox>
-                        <w:txbxContent>
-                          <w:p>
-                            <w:pPr>
-                              <w:spacing w:line="300" w:lineRule="auto"/>
-                              <w:rPr>
-                                <w:rFonts w:ascii="Aptos" w:eastAsia="Aptos" w:hAnsi="Aptos"/>
-                                <w:color w:val="000000" w:themeColor="text1"/>
-                                <w:sz w:val="21"/>
-                                <w:szCs w:val="21"/>
-                                <w:lang w:val="es-ES"/>
-                                <w14:ligatures w14:val="none"/>
-                              </w:rPr>
-                            </w:pPr>
-                            <w:r>
-                              <w:rPr>
-                                <w:rFonts w:ascii="Aptos" w:eastAsia="Aptos" w:hAnsi="Aptos"/>
-                                <w:color w:val="000000" w:themeColor="text1"/>
-                                <w:sz w:val="21"/>
-                                <w:szCs w:val="21"/>
-                                <w:lang w:val="es-ES"/>
-                              </w:rPr>
-                              <w:t>Indicaciones</w:t>
-                            </w:r>
-                            <w:r>
-                              <w:rPr>
-                                <w:rFonts w:ascii="Aptos" w:eastAsia="Aptos" w:hAnsi="Aptos"/>
-                                <w:color w:val="000000" w:themeColor="text1"/>
-                                <w:sz w:val="21"/>
-                                <w:szCs w:val="21"/>
-                                <w:lang w:val="es-ES"/>
-                              </w:rPr>
-                              <w:t>:</w:t>
-                            </w:r>
-                          </w:p>
-                        </w:txbxContent>
-                      </v:textbox>
-                    </v:shape>
-                    <v:shape id="Gráfico 12" o:spid="_x0000_s1037" type="#_x0000_t75" alt="Receiver contorno" style="position:absolute;left:7590;top:65417;width:1502;height:1502;visibility:visible;mso-wrap-style:square" o:gfxdata="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">
-                      <v:imagedata r:id="rId9" o:title="Receiver contorno"/>
-                    </v:shape>
-                    <v:shape id="Imagen 1859932959" o:spid="_x0000_s1038" type="#_x0000_t75" style="position:absolute;left:18929;top:65717;width:1080;height:1080;visibility:visible;mso-wrap-style:square" o:gfxdata="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">
-                      <v:imagedata r:id="rId10" o:title=""/>
-                    </v:shape>
-                    <v:shape id="_x0000_s1039" type="#_x0000_t202" style="position:absolute;left:1011;top:55281;width:20433;height:2944;visibility:visible;mso-wrap-style:square;v-text-anchor:top" o:gfxdata="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" filled="f" stroked="f" strokeweight=".5pt">
-                      <v:textbox>
-                        <w:txbxContent>
-                          <w:p>
-                            <w:pPr>
-                              <w:spacing w:line="300" w:lineRule="auto"/>
-                              <w:rPr>
-                                <w:rFonts w:ascii="Aptos" w:eastAsia="Aptos" w:hAnsi="Aptos"/>
-                                <w:color w:val="000000" w:themeColor="text1"/>
-                                <w:sz w:val="21"/>
-                                <w:szCs w:val="21"/>
-                                <w:lang w:val="es-ES"/>
-                                <w14:ligatures w14:val="none"/>
-                              </w:rPr>
-                            </w:pPr>
-                            <w:r>
-                              <w:rPr>
-                                <w:rFonts w:ascii="Aptos" w:eastAsia="Aptos" w:hAnsi="Aptos"/>
-                                <w:color w:val="000000" w:themeColor="text1"/>
-                                <w:sz w:val="21"/>
-                                <w:szCs w:val="21"/>
-                                <w:lang w:val="es-ES"/>
-                              </w:rPr>
-                              <w:t>Nombre:</w:t>
-                            </w:r>
-                            <w:r>
-                              <w:rPr>
-                                <w:rFonts w:ascii="Aptos" w:eastAsia="Aptos" w:hAnsi="Aptos"/>
-                                <w:color w:val="000000" w:themeColor="text1"/>
-                                <w:sz w:val="21"/>
-                                <w:szCs w:val="21"/>
-                                <w:lang w:val="es-ES"/>
-                              </w:rPr>
-                              <w:t xml:space="preserve"> </w:t>
-                            </w:r>
-                            <w:r>
-                              <w:rPr>
-                                <w:lang w:val="es-VE"/>
-                              </w:rPr>
-                              <w:t>{nombre}</w:t>
-                            </w:r>
-                          </w:p>
-                        </w:txbxContent>
-                      </v:textbox>
-                    </v:shape>
-                    <v:shape id="_x0000_s1040" type="#_x0000_t202" style="position:absolute;left:24750;top:55270;width:17356;height:2944;visibility:visible;mso-wrap-style:square;v-text-anchor:top" o:gfxdata="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" filled="f" stroked="f" strokeweight=".5pt">
-                      <v:textbox>
-                        <w:txbxContent>
-                          <w:p>
-                            <w:pPr>
-                              <w:spacing w:line="300" w:lineRule="auto"/>
-                              <w:rPr>
-                                <w:rFonts w:ascii="Aptos" w:eastAsia="Aptos" w:hAnsi="Aptos"/>
-                                <w:color w:val="000000" w:themeColor="text1"/>
-                                <w:sz w:val="21"/>
-                                <w:szCs w:val="21"/>
-                                <w:lang w:val="es-ES"/>
-                                <w14:ligatures w14:val="none"/>
-                              </w:rPr>
-                            </w:pPr>
-                            <w:r>
-                              <w:rPr>
-                                <w:rFonts w:ascii="Aptos" w:eastAsia="Aptos" w:hAnsi="Aptos"/>
-                                <w:color w:val="000000" w:themeColor="text1"/>
-                                <w:sz w:val="21"/>
-                                <w:szCs w:val="21"/>
-                                <w:lang w:val="es-ES"/>
-                              </w:rPr>
-                              <w:t>CI N°:</w:t>
-                            </w:r>
-                            <w:r>
-                              <w:rPr>
-                                <w:rFonts w:ascii="Aptos" w:eastAsia="Aptos" w:hAnsi="Aptos"/>
-                                <w:color w:val="000000" w:themeColor="text1"/>
-                                <w:sz w:val="21"/>
-                                <w:szCs w:val="21"/>
-                                <w:lang w:val="es-ES"/>
-                              </w:rPr>
-                              <w:t xml:space="preserve"> </w:t>
-                            </w:r>
-                            <w:r>
-                              <w:rPr>
-                                <w:rFonts w:ascii="Aptos" w:hAnsi="Aptos"/>
-                                <w:sz w:val="21"/>
-                                <w:szCs w:val="21"/>
-                                <w:lang w:val="es-VE"/>
-                              </w:rPr>
-                              <w:t>{numeroDocumento}</w:t>
-                            </w:r>
-                          </w:p>
-                        </w:txbxContent>
-                      </v:textbox>
-                    </v:shape>
-                  </v:group>
-                </v:group>
-                <v:shape id="_x0000_s1041" type="#_x0000_t202" style="position:absolute;left:27425;top:9371;width:15067;height:3802;visibility:visible;mso-wrap-style:square;v-text-anchor:top" o:gfxdata="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" filled="f" stroked="f" strokeweight=".5pt">
-                  <v:textbox>
-                    <w:txbxContent>
-                      <w:p>
-                        <w:pPr>
-                          <w:spacing w:line="300" w:lineRule="auto"/>
-                          <w:rPr>
-                            <w:rFonts w:ascii="Aptos" w:eastAsia="Aptos" w:hAnsi="Aptos"/>
-                            <w:color w:val="000000" w:themeColor="text1"/>
-                            <w:sz w:val="21"/>
-                            <w:szCs w:val="21"/>
-                            <w:lang w:val="es-ES"/>
-                            <w14:ligatures w14:val="none"/>
-                          </w:rPr>
-                        </w:pPr>
-                        <w:r>
-                          <w:rPr>
-                            <w:rFonts w:ascii="Aptos" w:eastAsia="Aptos" w:hAnsi="Aptos"/>
-                            <w:color w:val="000000" w:themeColor="text1"/>
-                            <w:sz w:val="21"/>
-                            <w:szCs w:val="21"/>
-                            <w:lang w:val="es-ES"/>
-                          </w:rPr>
-                          <w:t>Fecha:</w:t>
-                        </w:r>
-                        <w:r>
-                          <w:rPr>
-                            <w:rFonts w:ascii="Aptos" w:hAnsi="Aptos"/>
-                            <w:sz w:val="21"/>
-                            <w:szCs w:val="21"/>
-                            <w:lang w:val="es-VE"/>
-                          </w:rPr>
-                          <w:t xml:space="preserve"> </w:t>
-                        </w:r>
-                        <w:bookmarkStart w:id="1" w:name="_Hlk191155400"/>
-                        <w:r>
-                          <w:rPr>
-                            <w:rFonts w:ascii="Aptos" w:hAnsi="Aptos"/>
-                            <w:sz w:val="21"/>
-                            <w:szCs w:val="21"/>
-                            <w:lang w:val="es-VE"/>
-                          </w:rPr>
-                          <w:t>{fechaConsulta}</w:t>
-                        </w:r>
-                        <w:bookmarkEnd w:id="1"/>
-                      </w:p>
-                    </w:txbxContent>
-                  </v:textbox>
-                </v:shape>
-              </v:group>
-            </w:pict>
-          </mc:Fallback>
-        </mc:AlternateContent>
-      </w:r>
-      <w:r>
-        <w:rPr>
-          <w:noProof/>
-        </w:rPr>
-        <mc:AlternateContent>
-          <mc:Choice Requires="wpg">
-            <w:drawing>
-              <wp:anchor distT="0" distB="0" distL="114300" distR="114300" simplePos="0" relativeHeight="251659264" behindDoc="0" locked="0" layoutInCell="1" allowOverlap="1" wp14:anchorId="34E784DD" wp14:editId="456DBB5E">
+              <wp:anchor distT="0" distB="0" distL="114300" distR="114300" simplePos="0" relativeHeight="251658240" behindDoc="0" locked="0" layoutInCell="1" allowOverlap="1" wp14:anchorId="34E784DD" wp14:editId="08427CEE">
                 <wp:simplePos x="0" y="0"/>
                 <wp:positionH relativeFrom="column">
                   <wp:posOffset>-99060</wp:posOffset>
@@ -1123,7 +18,7 @@
                 <wp:positionV relativeFrom="paragraph">
                   <wp:posOffset>-91440</wp:posOffset>
                 </wp:positionV>
-                <wp:extent cx="4609909" cy="7099300"/>
+                <wp:extent cx="4609465" cy="7099300"/>
                 <wp:effectExtent l="0" t="0" r="19685" b="6350"/>
                 <wp:wrapNone/>
                 <wp:docPr id="51" name="Grupo 50">
@@ -1141,7 +36,7 @@
                       <wpg:grpSpPr>
                         <a:xfrm>
                           <a:off x="0" y="0"/>
-                          <a:ext cx="4609909" cy="7099300"/>
+                          <a:ext cx="4609465" cy="7099300"/>
                           <a:chOff x="0" y="0"/>
                           <a:chExt cx="4263332" cy="6737425"/>
                         </a:xfrm>
@@ -1539,7 +434,51 @@
                                       <w:szCs w:val="20"/>
                                       <w:lang w:val="es-ES_tradnl"/>
                                     </w:rPr>
-                                    <w:t>Centro Empresarial Qvdra | Avenida Sucre cruce con Avenida Rómulo Gallegos. Piso 1, Oficina N° 9. Los Dos Caminos | Caracas – Venezuela</w:t>
+                                    <w:t xml:space="preserve">Centro Empresarial </w:t>
+                                  </w:r>
+                                  <w:proofErr w:type="spellStart"/>
+                                  <w:r>
+                                    <w:rPr>
+                                      <w:rFonts w:ascii="Aptos" w:eastAsia="Aptos" w:hAnsi="Aptos"/>
+                                      <w:color w:val="000000" w:themeColor="text1"/>
+                                      <w:sz w:val="20"/>
+                                      <w:szCs w:val="20"/>
+                                      <w:lang w:val="es-ES_tradnl"/>
+                                    </w:rPr>
+                                    <w:t>Qvdra</w:t>
+                                  </w:r>
+                                  <w:proofErr w:type="spellEnd"/>
+                                  <w:r>
+                                    <w:rPr>
+                                      <w:rFonts w:ascii="Aptos" w:eastAsia="Aptos" w:hAnsi="Aptos"/>
+                                      <w:color w:val="000000" w:themeColor="text1"/>
+                                      <w:sz w:val="20"/>
+                                      <w:szCs w:val="20"/>
+                                      <w:lang w:val="es-ES_tradnl"/>
+                                    </w:rPr>
+                                    <w:t xml:space="preserve"> | Avenida Sucre cruce con Avenida Rómulo Gallegos. Piso 1, Oficina </w:t>
+                                  </w:r>
+                                  <w:proofErr w:type="spellStart"/>
+                                  <w:r>
+                                    <w:rPr>
+                                      <w:rFonts w:ascii="Aptos" w:eastAsia="Aptos" w:hAnsi="Aptos"/>
+                                      <w:color w:val="000000" w:themeColor="text1"/>
+                                      <w:sz w:val="20"/>
+                                      <w:szCs w:val="20"/>
+                                      <w:lang w:val="es-ES_tradnl"/>
+                                    </w:rPr>
+                                    <w:t>N°</w:t>
+                                  </w:r>
+                                  <w:proofErr w:type="spellEnd"/>
+                                  <w:r>
+                                    <w:rPr>
+                                      <w:rFonts w:ascii="Aptos" w:eastAsia="Aptos" w:hAnsi="Aptos"/>
+                                      <w:color w:val="000000" w:themeColor="text1"/>
+                                      <w:sz w:val="20"/>
+                                      <w:szCs w:val="20"/>
+                                      <w:lang w:val="es-ES_tradnl"/>
+                                    </w:rPr>
+                                    <w:t xml:space="preserve"> 9. Los Dos Caminos | Caracas – Venezuela</w:t>
                                   </w:r>
                                 </w:p>
                                 <w:p>
@@ -1561,7 +500,29 @@
                                       <w:szCs w:val="20"/>
                                       <w:lang w:val="es-ES_tradnl"/>
                                     </w:rPr>
-                                    <w:t xml:space="preserve"> 0414-0510717  |         @dra.rosmariancastillo </w:t>
+                                    <w:t xml:space="preserve"> 0414-</w:t>
+                                  </w:r>
+                                  <w:proofErr w:type="gramStart"/>
+                                  <w:r>
+                                    <w:rPr>
+                                      <w:rFonts w:ascii="Aptos" w:eastAsia="Aptos" w:hAnsi="Aptos"/>
+                                      <w:color w:val="000000" w:themeColor="text1"/>
+                                      <w:sz w:val="20"/>
+                                      <w:szCs w:val="20"/>
+                                      <w:lang w:val="es-ES_tradnl"/>
+                                    </w:rPr>
+                                    <w:t>0510717  |</w:t>
+                                  </w:r>
+                                  <w:proofErr w:type="gramEnd"/>
+                                  <w:r>
+                                    <w:rPr>
+                                      <w:rFonts w:ascii="Aptos" w:eastAsia="Aptos" w:hAnsi="Aptos"/>
+                                      <w:color w:val="000000" w:themeColor="text1"/>
+                                      <w:sz w:val="20"/>
+                                      <w:szCs w:val="20"/>
+                                      <w:lang w:val="es-ES_tradnl"/>
+                                    </w:rPr>
+                                    <w:t xml:space="preserve">         @dra.rosmariancastillo </w:t>
                                   </w:r>
                                 </w:p>
                               </w:txbxContent>
@@ -1809,7 +770,29 @@
                                       <w:szCs w:val="21"/>
                                       <w:lang w:val="es-ES"/>
                                     </w:rPr>
-                                    <w:t>CI N°:</w:t>
+                                    <w:t xml:space="preserve">CI </w:t>
+                                  </w:r>
+                                  <w:proofErr w:type="spellStart"/>
+                                  <w:r>
+                                    <w:rPr>
+                                      <w:rFonts w:ascii="Aptos" w:eastAsia="Aptos" w:hAnsi="Aptos"/>
+                                      <w:color w:val="000000" w:themeColor="text1"/>
+                                      <w:sz w:val="21"/>
+                                      <w:szCs w:val="21"/>
+                                      <w:lang w:val="es-ES"/>
+                                    </w:rPr>
+                                    <w:t>N°</w:t>
+                                  </w:r>
+                                  <w:proofErr w:type="spellEnd"/>
+                                  <w:r>
+                                    <w:rPr>
+                                      <w:rFonts w:ascii="Aptos" w:eastAsia="Aptos" w:hAnsi="Aptos"/>
+                                      <w:color w:val="000000" w:themeColor="text1"/>
+                                      <w:sz w:val="21"/>
+                                      <w:szCs w:val="21"/>
+                                      <w:lang w:val="es-ES"/>
+                                    </w:rPr>
+                                    <w:t>:</w:t>
                                   </w:r>
                                   <w:r>
                                     <w:rPr>
@@ -1828,7 +811,27 @@
                                       <w:szCs w:val="21"/>
                                       <w:lang w:val="es-VE"/>
                                     </w:rPr>
-                                    <w:t>{numeroDocumento}</w:t>
+                                    <w:t>{</w:t>
+                                  </w:r>
+                                  <w:proofErr w:type="spellStart"/>
+                                  <w:r>
+                                    <w:rPr>
+                                      <w:rFonts w:ascii="Aptos" w:hAnsi="Aptos"/>
+                                      <w:sz w:val="21"/>
+                                      <w:szCs w:val="21"/>
+                                      <w:lang w:val="es-VE"/>
+                                    </w:rPr>
+                                    <w:t>numeroDocumento</w:t>
+                                  </w:r>
+                                  <w:proofErr w:type="spellEnd"/>
+                                  <w:r>
+                                    <w:rPr>
+                                      <w:rFonts w:ascii="Aptos" w:hAnsi="Aptos"/>
+                                      <w:sz w:val="21"/>
+                                      <w:szCs w:val="21"/>
+                                      <w:lang w:val="es-VE"/>
+                                    </w:rPr>
+                                    <w:t>}</w:t>
                                   </w:r>
                                 </w:p>
                               </w:txbxContent>
@@ -1853,8 +856,8 @@
                         <wps:cNvSpPr txBox="1"/>
                         <wps:spPr>
                           <a:xfrm>
-                            <a:off x="2742580" y="937171"/>
-                            <a:ext cx="1478471" cy="380188"/>
+                            <a:off x="2595172" y="958866"/>
+                            <a:ext cx="1478471" cy="292198"/>
                           </a:xfrm>
                           <a:prstGeom prst="rect">
                             <a:avLst/>
@@ -1895,7 +898,27 @@
                                   <w:szCs w:val="21"/>
                                   <w:lang w:val="es-VE"/>
                                 </w:rPr>
-                                <w:t>{fechaConsulta}</w:t>
+                                <w:t>{</w:t>
+                              </w:r>
+                              <w:proofErr w:type="spellStart"/>
+                              <w:r>
+                                <w:rPr>
+                                  <w:rFonts w:ascii="Aptos" w:hAnsi="Aptos"/>
+                                  <w:sz w:val="21"/>
+                                  <w:szCs w:val="21"/>
+                                  <w:lang w:val="es-VE"/>
+                                </w:rPr>
+                                <w:t>fechaConsulta</w:t>
+                              </w:r>
+                              <w:proofErr w:type="spellEnd"/>
+                              <w:r>
+                                <w:rPr>
+                                  <w:rFonts w:ascii="Aptos" w:hAnsi="Aptos"/>
+                                  <w:sz w:val="21"/>
+                                  <w:szCs w:val="21"/>
+                                  <w:lang w:val="es-VE"/>
+                                </w:rPr>
+                                <w:t>}</w:t>
                               </w:r>
                             </w:p>
                           </w:txbxContent>
@@ -1921,9 +944,13 @@
           </mc:Choice>
           <mc:Fallback>
             <w:pict>
-              <v:group w14:anchorId="34E784DD" id="_x0000_s1042" style="position:absolute;margin-left:-7.8pt;margin-top:-7.2pt;width:363pt;height:559pt;z-index:251659264;mso-width-relative:margin;mso-height-relative:margin" coordsize="42633,67374" o:gfxdata="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">
-                <v:group id="Grupo 1472125040" o:spid="_x0000_s1043" style="position:absolute;width:42633;height:67374" coordsize="42633,67374" o:gfxdata="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">
-                  <v:shape id="_x0000_s1044" type="#_x0000_t202" style="position:absolute;left:6053;top:471;width:36580;height:7693;visibility:visible;mso-wrap-style:square;v-text-anchor:top" o:gfxdata="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" filled="f" stroked="f" strokeweight=".5pt">
+              <v:group w14:anchorId="34E784DD" id="Grupo 50" o:spid="_x0000_s1026" style="position:absolute;margin-left:-7.8pt;margin-top:-7.2pt;width:362.95pt;height:559pt;z-index:251658240;mso-width-relative:margin;mso-height-relative:margin" coordsize="42633,67374" o:gfxdata="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">
+                <v:group id="Grupo 1472125040" o:spid="_x0000_s1027" style="position:absolute;width:42633;height:67374" coordsize="42633,67374" o:gfxdata="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">
+                  <v:shapetype id="_x0000_t202" coordsize="21600,21600" o:spt="202" path="m,l,21600r21600,l21600,xe">
+                    <v:stroke joinstyle="miter"/>
+                    <v:path gradientshapeok="t" o:connecttype="rect"/>
+                  </v:shapetype>
+                  <v:shape id="_x0000_s1028" type="#_x0000_t202" style="position:absolute;left:6053;top:471;width:36580;height:7693;visibility:visible;mso-wrap-style:square;v-text-anchor:top" o:gfxdata="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" filled="f" stroked="f" strokeweight=".5pt">
                     <v:textbox>
                       <w:txbxContent>
                         <w:p>
@@ -2005,22 +1032,41 @@
                       </w:txbxContent>
                     </v:textbox>
                   </v:shape>
-                  <v:group id="Grupo 1937340090" o:spid="_x0000_s1045" style="position:absolute;width:42633;height:67374" coordsize="42633,67374" o:gfxdata="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">
-                    <v:group id="Grupo 779675967" o:spid="_x0000_s1046" style="position:absolute;width:42633;height:61971" coordsize="42633,61971" o:gfxdata="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">
-                      <v:roundrect id="Rectángulo redondeado 1647063250" o:spid="_x0000_s1047" style="position:absolute;width:42633;height:7692;visibility:visible;mso-wrap-style:square;v-text-anchor:middle" arcsize="10243f" o:gfxdata="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" filled="f" strokecolor="#0b769f [2407]" strokeweight="1pt">
+                  <v:group id="Grupo 1937340090" o:spid="_x0000_s1029" style="position:absolute;width:42633;height:67374" coordsize="42633,67374" o:gfxdata="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">
+                    <v:group id="Grupo 779675967" o:spid="_x0000_s1030" style="position:absolute;width:42633;height:61971" coordsize="42633,61971" o:gfxdata="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">
+                      <v:roundrect id="Rectángulo redondeado 1647063250" o:spid="_x0000_s1031" style="position:absolute;width:42633;height:7692;visibility:visible;mso-wrap-style:square;v-text-anchor:middle" arcsize="10243f" o:gfxdata="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" filled="f" strokecolor="#0b769f [2407]" strokeweight="1pt">
                         <v:stroke joinstyle="miter"/>
                       </v:roundrect>
-                      <v:roundrect id="Rectángulo redondeado 149232655" o:spid="_x0000_s1048" style="position:absolute;top:8452;width:42633;height:45692;visibility:visible;mso-wrap-style:square;v-text-anchor:middle" arcsize="2051f" o:gfxdata="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" filled="f" strokecolor="#0b769f [2407]" strokeweight="1pt">
+                      <v:roundrect id="Rectángulo redondeado 149232655" o:spid="_x0000_s1032" style="position:absolute;top:8452;width:42633;height:45692;visibility:visible;mso-wrap-style:square;v-text-anchor:middle" arcsize="2051f" o:gfxdata="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" filled="f" strokecolor="#0b769f [2407]" strokeweight="1pt">
                         <v:stroke joinstyle="miter"/>
                       </v:roundrect>
-                      <v:roundrect id="Rectángulo redondeado 1426579412" o:spid="_x0000_s1049" style="position:absolute;top:54859;width:42633;height:7112;visibility:visible;mso-wrap-style:square;v-text-anchor:middle" arcsize="10243f" o:gfxdata="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" filled="f" strokecolor="#0b769f [2407]" strokeweight="1pt">
+                      <v:roundrect id="Rectángulo redondeado 1426579412" o:spid="_x0000_s1033" style="position:absolute;top:54859;width:42633;height:7112;visibility:visible;mso-wrap-style:square;v-text-anchor:middle" arcsize="10243f" o:gfxdata="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" filled="f" strokecolor="#0b769f [2407]" strokeweight="1pt">
                         <v:stroke joinstyle="miter"/>
                       </v:roundrect>
                     </v:group>
-                    <v:shape id="Imagen 444254893" o:spid="_x0000_s1050" type="#_x0000_t75" style="position:absolute;left:1890;top:1207;width:4953;height:4997;visibility:visible;mso-wrap-style:square" o:gfxdata="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">
+                    <v:shapetype id="_x0000_t75" coordsize="21600,21600" o:spt="75" o:preferrelative="t" path="m@4@5l@4@11@9@11@9@5xe" filled="f" stroked="f">
+                      <v:stroke joinstyle="miter"/>
+                      <v:formulas>
+                        <v:f eqn="if lineDrawn pixelLineWidth 0"/>
+                        <v:f eqn="sum @0 1 0"/>
+                        <v:f eqn="sum 0 0 @1"/>
+                        <v:f eqn="prod @2 1 2"/>
+                        <v:f eqn="prod @3 21600 pixelWidth"/>
+                        <v:f eqn="prod @3 21600 pixelHeight"/>
+                        <v:f eqn="sum @0 0 1"/>
+                        <v:f eqn="prod @6 1 2"/>
+                        <v:f eqn="prod @7 21600 pixelWidth"/>
+                        <v:f eqn="sum @8 21600 0"/>
+                        <v:f eqn="prod @7 21600 pixelHeight"/>
+                        <v:f eqn="sum @10 21600 0"/>
+                      </v:formulas>
+                      <v:path o:extrusionok="f" gradientshapeok="t" o:connecttype="rect"/>
+                      <o:lock v:ext="edit" aspectratio="t"/>
+                    </v:shapetype>
+                    <v:shape id="Imagen 444254893" o:spid="_x0000_s1034" type="#_x0000_t75" style="position:absolute;left:1890;top:1207;width:4953;height:4997;visibility:visible;mso-wrap-style:square" o:gfxdata="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">
                       <v:imagedata r:id="rId8" o:title=""/>
                     </v:shape>
-                    <v:shape id="_x0000_s1051" type="#_x0000_t202" style="position:absolute;top:61971;width:42633;height:5403;visibility:visible;mso-wrap-style:square;v-text-anchor:top" o:gfxdata="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" filled="f" stroked="f" strokeweight=".5pt">
+                    <v:shape id="_x0000_s1035" type="#_x0000_t202" style="position:absolute;top:61971;width:42633;height:5403;visibility:visible;mso-wrap-style:square;v-text-anchor:top" o:gfxdata="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" filled="f" stroked="f" strokeweight=".5pt">
                       <v:textbox>
                         <w:txbxContent>
                           <w:p>
@@ -2043,7 +1089,51 @@
                                 <w:szCs w:val="20"/>
                                 <w:lang w:val="es-ES_tradnl"/>
                               </w:rPr>
-                              <w:t>Centro Empresarial Qvdra | Avenida Sucre cruce con Avenida Rómulo Gallegos. Piso 1, Oficina N° 9. Los Dos Caminos | Caracas – Venezuela</w:t>
+                              <w:t xml:space="preserve">Centro Empresarial </w:t>
+                            </w:r>
+                            <w:proofErr w:type="spellStart"/>
+                            <w:r>
+                              <w:rPr>
+                                <w:rFonts w:ascii="Aptos" w:eastAsia="Aptos" w:hAnsi="Aptos"/>
+                                <w:color w:val="000000" w:themeColor="text1"/>
+                                <w:sz w:val="20"/>
+                                <w:szCs w:val="20"/>
+                                <w:lang w:val="es-ES_tradnl"/>
+                              </w:rPr>
+                              <w:t>Qvdra</w:t>
+                            </w:r>
+                            <w:proofErr w:type="spellEnd"/>
+                            <w:r>
+                              <w:rPr>
+                                <w:rFonts w:ascii="Aptos" w:eastAsia="Aptos" w:hAnsi="Aptos"/>
+                                <w:color w:val="000000" w:themeColor="text1"/>
+                                <w:sz w:val="20"/>
+                                <w:szCs w:val="20"/>
+                                <w:lang w:val="es-ES_tradnl"/>
+                              </w:rPr>
+                              <w:t xml:space="preserve"> | Avenida Sucre cruce con Avenida Rómulo Gallegos. Piso 1, Oficina </w:t>
+                            </w:r>
+                            <w:proofErr w:type="spellStart"/>
+                            <w:r>
+                              <w:rPr>
+                                <w:rFonts w:ascii="Aptos" w:eastAsia="Aptos" w:hAnsi="Aptos"/>
+                                <w:color w:val="000000" w:themeColor="text1"/>
+                                <w:sz w:val="20"/>
+                                <w:szCs w:val="20"/>
+                                <w:lang w:val="es-ES_tradnl"/>
+                              </w:rPr>
+                              <w:t>N°</w:t>
+                            </w:r>
+                            <w:proofErr w:type="spellEnd"/>
+                            <w:r>
+                              <w:rPr>
+                                <w:rFonts w:ascii="Aptos" w:eastAsia="Aptos" w:hAnsi="Aptos"/>
+                                <w:color w:val="000000" w:themeColor="text1"/>
+                                <w:sz w:val="20"/>
+                                <w:szCs w:val="20"/>
+                                <w:lang w:val="es-ES_tradnl"/>
+                              </w:rPr>
+                              <w:t xml:space="preserve"> 9. Los Dos Caminos | Caracas – Venezuela</w:t>
                             </w:r>
                           </w:p>
                           <w:p>
@@ -2065,13 +1155,35 @@
                                 <w:szCs w:val="20"/>
                                 <w:lang w:val="es-ES_tradnl"/>
                               </w:rPr>
-                              <w:t xml:space="preserve"> 0414-0510717  |         @dra.rosmariancastillo </w:t>
+                              <w:t xml:space="preserve"> 0414-</w:t>
+                            </w:r>
+                            <w:proofErr w:type="gramStart"/>
+                            <w:r>
+                              <w:rPr>
+                                <w:rFonts w:ascii="Aptos" w:eastAsia="Aptos" w:hAnsi="Aptos"/>
+                                <w:color w:val="000000" w:themeColor="text1"/>
+                                <w:sz w:val="20"/>
+                                <w:szCs w:val="20"/>
+                                <w:lang w:val="es-ES_tradnl"/>
+                              </w:rPr>
+                              <w:t>0510717  |</w:t>
+                            </w:r>
+                            <w:proofErr w:type="gramEnd"/>
+                            <w:r>
+                              <w:rPr>
+                                <w:rFonts w:ascii="Aptos" w:eastAsia="Aptos" w:hAnsi="Aptos"/>
+                                <w:color w:val="000000" w:themeColor="text1"/>
+                                <w:sz w:val="20"/>
+                                <w:szCs w:val="20"/>
+                                <w:lang w:val="es-ES_tradnl"/>
+                              </w:rPr>
+                              <w:t xml:space="preserve">         @dra.rosmariancastillo </w:t>
                             </w:r>
                           </w:p>
                         </w:txbxContent>
                       </v:textbox>
                     </v:shape>
-                    <v:shape id="_x0000_s1052" type="#_x0000_t202" style="position:absolute;left:973;top:9371;width:20433;height:3802;visibility:visible;mso-wrap-style:square;v-text-anchor:top" o:gfxdata="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" filled="f" stroked="f" strokeweight=".5pt">
+                    <v:shape id="_x0000_s1036" type="#_x0000_t202" style="position:absolute;left:973;top:9371;width:20433;height:3802;visibility:visible;mso-wrap-style:square;v-text-anchor:top" o:gfxdata="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" filled="f" stroked="f" strokeweight=".5pt">
                       <v:textbox>
                         <w:txbxContent>
                           <w:p>
@@ -2100,13 +1212,13 @@
                         </w:txbxContent>
                       </v:textbox>
                     </v:shape>
-                    <v:shape id="Gráfico 12" o:spid="_x0000_s1053" type="#_x0000_t75" alt="Receiver contorno" style="position:absolute;left:7590;top:65417;width:1502;height:1502;visibility:visible;mso-wrap-style:square" o:gfxdata="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">
+                    <v:shape id="Gráfico 12" o:spid="_x0000_s1037" type="#_x0000_t75" alt="Receiver contorno" style="position:absolute;left:7590;top:65417;width:1502;height:1502;visibility:visible;mso-wrap-style:square" o:gfxdata="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">
                       <v:imagedata r:id="rId9" o:title="Receiver contorno"/>
                     </v:shape>
-                    <v:shape id="Imagen 93307166" o:spid="_x0000_s1054" type="#_x0000_t75" style="position:absolute;left:18929;top:65717;width:1080;height:1080;visibility:visible;mso-wrap-style:square" o:gfxdata="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">
+                    <v:shape id="Imagen 93307166" o:spid="_x0000_s1038" type="#_x0000_t75" style="position:absolute;left:18929;top:65717;width:1080;height:1080;visibility:visible;mso-wrap-style:square" o:gfxdata="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">
                       <v:imagedata r:id="rId10" o:title=""/>
                     </v:shape>
-                    <v:shape id="_x0000_s1055" type="#_x0000_t202" style="position:absolute;left:1011;top:55281;width:20433;height:2944;visibility:visible;mso-wrap-style:square;v-text-anchor:top" o:gfxdata="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" filled="f" stroked="f" strokeweight=".5pt">
+                    <v:shape id="_x0000_s1039" type="#_x0000_t202" style="position:absolute;left:1011;top:55281;width:20433;height:2944;visibility:visible;mso-wrap-style:square;v-text-anchor:top" o:gfxdata="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" filled="f" stroked="f" strokeweight=".5pt">
                       <v:textbox>
                         <w:txbxContent>
                           <w:p>
@@ -2151,7 +1263,7 @@
                         </w:txbxContent>
                       </v:textbox>
                     </v:shape>
-                    <v:shape id="_x0000_s1056" type="#_x0000_t202" style="position:absolute;left:25708;top:55642;width:16645;height:2945;visibility:visible;mso-wrap-style:square;v-text-anchor:top" o:gfxdata="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" filled="f" stroked="f" strokeweight=".5pt">
+                    <v:shape id="_x0000_s1040" type="#_x0000_t202" style="position:absolute;left:25708;top:55642;width:16645;height:2945;visibility:visible;mso-wrap-style:square;v-text-anchor:top" o:gfxdata="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" filled="f" stroked="f" strokeweight=".5pt">
                       <v:textbox>
                         <w:txbxContent>
                           <w:p>
@@ -2174,8 +1286,9 @@
                                 <w:szCs w:val="21"/>
                                 <w:lang w:val="es-ES"/>
                               </w:rPr>
-                              <w:t>CI N°:</w:t>
+                              <w:t xml:space="preserve">CI </w:t>
                             </w:r>
+                            <w:proofErr w:type="spellStart"/>
                             <w:r>
                               <w:rPr>
                                 <w:rFonts w:ascii="Aptos" w:eastAsia="Aptos" w:hAnsi="Aptos"/>
@@ -2184,6 +1297,27 @@
                                 <w:szCs w:val="21"/>
                                 <w:lang w:val="es-ES"/>
                               </w:rPr>
+                              <w:t>N°</w:t>
+                            </w:r>
+                            <w:proofErr w:type="spellEnd"/>
+                            <w:r>
+                              <w:rPr>
+                                <w:rFonts w:ascii="Aptos" w:eastAsia="Aptos" w:hAnsi="Aptos"/>
+                                <w:color w:val="000000" w:themeColor="text1"/>
+                                <w:sz w:val="21"/>
+                                <w:szCs w:val="21"/>
+                                <w:lang w:val="es-ES"/>
+                              </w:rPr>
+                              <w:t>:</w:t>
+                            </w:r>
+                            <w:r>
+                              <w:rPr>
+                                <w:rFonts w:ascii="Aptos" w:eastAsia="Aptos" w:hAnsi="Aptos"/>
+                                <w:color w:val="000000" w:themeColor="text1"/>
+                                <w:sz w:val="21"/>
+                                <w:szCs w:val="21"/>
+                                <w:lang w:val="es-ES"/>
+                              </w:rPr>
                               <w:t xml:space="preserve"> </w:t>
                             </w:r>
                             <w:r>
@@ -2193,7 +1327,27 @@
                                 <w:szCs w:val="21"/>
                                 <w:lang w:val="es-VE"/>
                               </w:rPr>
-                              <w:t>{numeroDocumento}</w:t>
+                              <w:t>{</w:t>
+                            </w:r>
+                            <w:proofErr w:type="spellStart"/>
+                            <w:r>
+                              <w:rPr>
+                                <w:rFonts w:ascii="Aptos" w:hAnsi="Aptos"/>
+                                <w:sz w:val="21"/>
+                                <w:szCs w:val="21"/>
+                                <w:lang w:val="es-VE"/>
+                              </w:rPr>
+                              <w:t>numeroDocumento</w:t>
+                            </w:r>
+                            <w:proofErr w:type="spellEnd"/>
+                            <w:r>
+                              <w:rPr>
+                                <w:rFonts w:ascii="Aptos" w:hAnsi="Aptos"/>
+                                <w:sz w:val="21"/>
+                                <w:szCs w:val="21"/>
+                                <w:lang w:val="es-VE"/>
+                              </w:rPr>
+                              <w:t>}</w:t>
                             </w:r>
                           </w:p>
                         </w:txbxContent>
@@ -2201,7 +1355,7 @@
                     </v:shape>
                   </v:group>
                 </v:group>
-                <v:shape id="_x0000_s1057" type="#_x0000_t202" style="position:absolute;left:27425;top:9371;width:14785;height:3802;visibility:visible;mso-wrap-style:square;v-text-anchor:top" o:gfxdata="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" filled="f" stroked="f" strokeweight=".5pt">
+                <v:shape id="_x0000_s1041" type="#_x0000_t202" style="position:absolute;left:25951;top:9588;width:14785;height:2922;visibility:visible;mso-wrap-style:square;v-text-anchor:top" o:gfxdata="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" filled="f" stroked="f" strokeweight=".5pt">
                   <v:textbox>
                     <w:txbxContent>
                       <w:p>
@@ -2233,7 +1387,27 @@
                             <w:szCs w:val="21"/>
                             <w:lang w:val="es-VE"/>
                           </w:rPr>
-                          <w:t>{fechaConsulta}</w:t>
+                          <w:t>{</w:t>
+                        </w:r>
+                        <w:proofErr w:type="spellStart"/>
+                        <w:r>
+                          <w:rPr>
+                            <w:rFonts w:ascii="Aptos" w:hAnsi="Aptos"/>
+                            <w:sz w:val="21"/>
+                            <w:szCs w:val="21"/>
+                            <w:lang w:val="es-VE"/>
+                          </w:rPr>
+                          <w:t>fechaConsulta</w:t>
+                        </w:r>
+                        <w:proofErr w:type="spellEnd"/>
+                        <w:r>
+                          <w:rPr>
+                            <w:rFonts w:ascii="Aptos" w:hAnsi="Aptos"/>
+                            <w:sz w:val="21"/>
+                            <w:szCs w:val="21"/>
+                            <w:lang w:val="es-VE"/>
+                          </w:rPr>
+                          <w:t>}</w:t>
                         </w:r>
                       </w:p>
                     </w:txbxContent>
@@ -2244,9 +1418,1166 @@
           </mc:Fallback>
         </mc:AlternateContent>
       </w:r>
+      <w:r>
+        <w:rPr>
+          <w:noProof/>
+        </w:rPr>
+        <mc:AlternateContent>
+          <mc:Choice Requires="wpg">
+            <w:drawing>
+              <wp:anchor distT="0" distB="0" distL="114300" distR="114300" simplePos="0" relativeHeight="251663360" behindDoc="0" locked="0" layoutInCell="1" allowOverlap="1" wp14:anchorId="53DCDBEA" wp14:editId="109A3DD3">
+                <wp:simplePos x="0" y="0"/>
+                <wp:positionH relativeFrom="column">
+                  <wp:posOffset>4671060</wp:posOffset>
+                </wp:positionH>
+                <wp:positionV relativeFrom="paragraph">
+                  <wp:posOffset>-91440</wp:posOffset>
+                </wp:positionV>
+                <wp:extent cx="4609919" cy="7099300"/>
+                <wp:effectExtent l="0" t="0" r="19685" b="6350"/>
+                <wp:wrapNone/>
+                <wp:docPr id="1341428444" name="Grupo 1505381401"/>
+                <wp:cNvGraphicFramePr/>
+                <a:graphic xmlns:a="http://schemas.openxmlformats.org/drawingml/2006/main">
+                  <a:graphicData uri="http://schemas.microsoft.com/office/word/2010/wordprocessingGroup">
+                    <wpg:wgp>
+                      <wpg:cNvGrpSpPr/>
+                      <wpg:grpSpPr>
+                        <a:xfrm>
+                          <a:off x="0" y="0"/>
+                          <a:ext cx="4609919" cy="7099300"/>
+                          <a:chOff x="0" y="0"/>
+                          <a:chExt cx="4263332" cy="6737425"/>
+                        </a:xfrm>
+                      </wpg:grpSpPr>
+                      <wps:wsp>
+                        <wps:cNvPr id="228941995" name="Cuadro de texto 10"/>
+                        <wps:cNvSpPr txBox="1"/>
+                        <wps:spPr>
+                          <a:xfrm>
+                            <a:off x="605368" y="47166"/>
+                            <a:ext cx="3657964" cy="769267"/>
+                          </a:xfrm>
+                          <a:prstGeom prst="rect">
+                            <a:avLst/>
+                          </a:prstGeom>
+                          <a:noFill/>
+                          <a:ln w="6350">
+                            <a:noFill/>
+                          </a:ln>
+                        </wps:spPr>
+                        <wps:txbx>
+                          <w:txbxContent>
+                            <w:p>
+                              <w:pPr>
+                                <w:spacing w:line="300" w:lineRule="auto"/>
+                                <w:jc w:val="center"/>
+                                <w:rPr>
+                                  <w:rFonts w:ascii="Aptos" w:eastAsia="Aptos" w:hAnsi="Aptos"/>
+                                  <w:color w:val="000000" w:themeColor="text1"/>
+                                  <w:spacing w:val="60"/>
+                                  <w:sz w:val="21"/>
+                                  <w:szCs w:val="21"/>
+                                  <w:lang w:val="es-ES_tradnl"/>
+                                  <w14:ligatures w14:val="none"/>
+                                </w:rPr>
+                              </w:pPr>
+                              <w:r>
+                                <w:rPr>
+                                  <w:rFonts w:ascii="Aptos" w:eastAsia="Aptos" w:hAnsi="Aptos"/>
+                                  <w:color w:val="000000" w:themeColor="text1"/>
+                                  <w:spacing w:val="60"/>
+                                  <w:sz w:val="21"/>
+                                  <w:szCs w:val="21"/>
+                                  <w:lang w:val="es-ES_tradnl"/>
+                                </w:rPr>
+                                <w:t>DRA. ROSMARIAN CASTILLO R.</w:t>
+                              </w:r>
+                            </w:p>
+                            <w:p>
+                              <w:pPr>
+                                <w:spacing w:line="300" w:lineRule="auto"/>
+                                <w:jc w:val="center"/>
+                                <w:rPr>
+                                  <w:rFonts w:ascii="Aptos" w:eastAsia="Aptos" w:hAnsi="Aptos"/>
+                                  <w:b/>
+                                  <w:bCs/>
+                                  <w:color w:val="000000" w:themeColor="text1"/>
+                                  <w:sz w:val="21"/>
+                                  <w:szCs w:val="21"/>
+                                  <w:lang w:val="es-ES_tradnl"/>
+                                </w:rPr>
+                              </w:pPr>
+                              <w:r>
+                                <w:rPr>
+                                  <w:rFonts w:ascii="Aptos" w:eastAsia="Aptos" w:hAnsi="Aptos"/>
+                                  <w:b/>
+                                  <w:bCs/>
+                                  <w:color w:val="000000" w:themeColor="text1"/>
+                                  <w:sz w:val="21"/>
+                                  <w:szCs w:val="21"/>
+                                  <w:lang w:val="es-ES_tradnl"/>
+                                </w:rPr>
+                                <w:t>MÉDICO OFTALMÓLOGO – CIRUJANO OCULOPLÁSTICO</w:t>
+                              </w:r>
+                            </w:p>
+                            <w:p>
+                              <w:pPr>
+                                <w:spacing w:line="300" w:lineRule="auto"/>
+                                <w:jc w:val="center"/>
+                                <w:rPr>
+                                  <w:rFonts w:ascii="Aptos" w:eastAsia="Aptos" w:hAnsi="Aptos"/>
+                                  <w:color w:val="000000" w:themeColor="text1"/>
+                                  <w:sz w:val="21"/>
+                                  <w:szCs w:val="21"/>
+                                  <w:lang w:val="es-ES_tradnl"/>
+                                </w:rPr>
+                              </w:pPr>
+                              <w:r>
+                                <w:rPr>
+                                  <w:rFonts w:ascii="Aptos" w:eastAsia="Aptos" w:hAnsi="Aptos"/>
+                                  <w:color w:val="000000" w:themeColor="text1"/>
+                                  <w:sz w:val="21"/>
+                                  <w:szCs w:val="21"/>
+                                  <w:lang w:val="es-ES_tradnl"/>
+                                </w:rPr>
+                                <w:t>CMA: 9201   |   MPPS: 77535</w:t>
+                              </w:r>
+                            </w:p>
+                          </w:txbxContent>
+                        </wps:txbx>
+                        <wps:bodyPr rot="0" spcFirstLastPara="0" vert="horz" wrap="square" lIns="91440" tIns="45720" rIns="91440" bIns="45720" numCol="1" spcCol="0" rtlCol="0" fromWordArt="0" anchor="t" anchorCtr="0" forceAA="0" compatLnSpc="1">
+                          <a:prstTxWarp prst="textNoShape">
+                            <a:avLst/>
+                          </a:prstTxWarp>
+                          <a:noAutofit/>
+                        </wps:bodyPr>
+                      </wps:wsp>
+                      <wpg:grpSp>
+                        <wpg:cNvPr id="1375061509" name="Grupo 828556072"/>
+                        <wpg:cNvGrpSpPr/>
+                        <wpg:grpSpPr>
+                          <a:xfrm>
+                            <a:off x="0" y="0"/>
+                            <a:ext cx="4263332" cy="6737425"/>
+                            <a:chOff x="0" y="0"/>
+                            <a:chExt cx="4263332" cy="6737425"/>
+                          </a:xfrm>
+                        </wpg:grpSpPr>
+                        <wpg:grpSp>
+                          <wpg:cNvPr id="13525498" name="Grupo 1965606443"/>
+                          <wpg:cNvGrpSpPr/>
+                          <wpg:grpSpPr>
+                            <a:xfrm>
+                              <a:off x="0" y="0"/>
+                              <a:ext cx="4263332" cy="6197165"/>
+                              <a:chOff x="0" y="0"/>
+                              <a:chExt cx="4263332" cy="6197165"/>
+                            </a:xfrm>
+                          </wpg:grpSpPr>
+                          <wps:wsp>
+                            <wps:cNvPr id="2083240169" name="Rectángulo redondeado 291423379"/>
+                            <wps:cNvSpPr/>
+                            <wps:spPr>
+                              <a:xfrm>
+                                <a:off x="0" y="0"/>
+                                <a:ext cx="4263332" cy="769267"/>
+                              </a:xfrm>
+                              <a:prstGeom prst="roundRect">
+                                <a:avLst>
+                                  <a:gd name="adj" fmla="val 15631"/>
+                                </a:avLst>
+                              </a:prstGeom>
+                              <a:noFill/>
+                              <a:ln>
+                                <a:solidFill>
+                                  <a:schemeClr val="accent4">
+                                    <a:lumMod val="75000"/>
+                                  </a:schemeClr>
+                                </a:solidFill>
+                              </a:ln>
+                            </wps:spPr>
+                            <wps:style>
+                              <a:lnRef idx="2">
+                                <a:schemeClr val="accent1">
+                                  <a:shade val="15000"/>
+                                </a:schemeClr>
+                              </a:lnRef>
+                              <a:fillRef idx="1">
+                                <a:schemeClr val="accent1"/>
+                              </a:fillRef>
+                              <a:effectRef idx="0">
+                                <a:schemeClr val="accent1"/>
+                              </a:effectRef>
+                              <a:fontRef idx="minor">
+                                <a:schemeClr val="lt1"/>
+                              </a:fontRef>
+                            </wps:style>
+                            <wps:bodyPr rot="0" spcFirstLastPara="0" vert="horz" wrap="square" lIns="91440" tIns="45720" rIns="91440" bIns="45720" numCol="1" spcCol="0" rtlCol="0" fromWordArt="0" anchor="ctr" anchorCtr="0" forceAA="0" compatLnSpc="1">
+                              <a:prstTxWarp prst="textNoShape">
+                                <a:avLst/>
+                              </a:prstTxWarp>
+                              <a:noAutofit/>
+                            </wps:bodyPr>
+                          </wps:wsp>
+                          <wps:wsp>
+                            <wps:cNvPr id="107595502" name="Rectángulo redondeado 448482483"/>
+                            <wps:cNvSpPr/>
+                            <wps:spPr>
+                              <a:xfrm>
+                                <a:off x="0" y="845255"/>
+                                <a:ext cx="4263332" cy="4569163"/>
+                              </a:xfrm>
+                              <a:prstGeom prst="roundRect">
+                                <a:avLst>
+                                  <a:gd name="adj" fmla="val 3131"/>
+                                </a:avLst>
+                              </a:prstGeom>
+                              <a:noFill/>
+                              <a:ln>
+                                <a:solidFill>
+                                  <a:schemeClr val="accent4">
+                                    <a:lumMod val="75000"/>
+                                  </a:schemeClr>
+                                </a:solidFill>
+                              </a:ln>
+                            </wps:spPr>
+                            <wps:style>
+                              <a:lnRef idx="2">
+                                <a:schemeClr val="accent1">
+                                  <a:shade val="15000"/>
+                                </a:schemeClr>
+                              </a:lnRef>
+                              <a:fillRef idx="1">
+                                <a:schemeClr val="accent1"/>
+                              </a:fillRef>
+                              <a:effectRef idx="0">
+                                <a:schemeClr val="accent1"/>
+                              </a:effectRef>
+                              <a:fontRef idx="minor">
+                                <a:schemeClr val="lt1"/>
+                              </a:fontRef>
+                            </wps:style>
+                            <wps:bodyPr rot="0" spcFirstLastPara="0" vert="horz" wrap="square" lIns="91440" tIns="45720" rIns="91440" bIns="45720" numCol="1" spcCol="0" rtlCol="0" fromWordArt="0" anchor="ctr" anchorCtr="0" forceAA="0" compatLnSpc="1">
+                              <a:prstTxWarp prst="textNoShape">
+                                <a:avLst/>
+                              </a:prstTxWarp>
+                              <a:noAutofit/>
+                            </wps:bodyPr>
+                          </wps:wsp>
+                          <wps:wsp>
+                            <wps:cNvPr id="1002551730" name="Rectángulo redondeado 269670800"/>
+                            <wps:cNvSpPr/>
+                            <wps:spPr>
+                              <a:xfrm>
+                                <a:off x="0" y="5485965"/>
+                                <a:ext cx="4263332" cy="711200"/>
+                              </a:xfrm>
+                              <a:prstGeom prst="roundRect">
+                                <a:avLst>
+                                  <a:gd name="adj" fmla="val 15631"/>
+                                </a:avLst>
+                              </a:prstGeom>
+                              <a:noFill/>
+                              <a:ln>
+                                <a:solidFill>
+                                  <a:schemeClr val="accent4">
+                                    <a:lumMod val="75000"/>
+                                  </a:schemeClr>
+                                </a:solidFill>
+                              </a:ln>
+                            </wps:spPr>
+                            <wps:style>
+                              <a:lnRef idx="2">
+                                <a:schemeClr val="accent1">
+                                  <a:shade val="15000"/>
+                                </a:schemeClr>
+                              </a:lnRef>
+                              <a:fillRef idx="1">
+                                <a:schemeClr val="accent1"/>
+                              </a:fillRef>
+                              <a:effectRef idx="0">
+                                <a:schemeClr val="accent1"/>
+                              </a:effectRef>
+                              <a:fontRef idx="minor">
+                                <a:schemeClr val="lt1"/>
+                              </a:fontRef>
+                            </wps:style>
+                            <wps:bodyPr rot="0" spcFirstLastPara="0" vert="horz" wrap="square" lIns="91440" tIns="45720" rIns="91440" bIns="45720" numCol="1" spcCol="0" rtlCol="0" fromWordArt="0" anchor="ctr" anchorCtr="0" forceAA="0" compatLnSpc="1">
+                              <a:prstTxWarp prst="textNoShape">
+                                <a:avLst/>
+                              </a:prstTxWarp>
+                              <a:noAutofit/>
+                            </wps:bodyPr>
+                          </wps:wsp>
+                        </wpg:grpSp>
+                        <pic:pic xmlns:pic="http://schemas.openxmlformats.org/drawingml/2006/picture">
+                          <pic:nvPicPr>
+                            <pic:cNvPr id="264358829" name="Imagen 1291289319"/>
+                            <pic:cNvPicPr>
+                              <a:picLocks noChangeAspect="1"/>
+                            </pic:cNvPicPr>
+                          </pic:nvPicPr>
+                          <pic:blipFill>
+                            <a:blip r:embed="rId4" cstate="print">
+                              <a:extLst>
+                                <a:ext uri="{28A0092B-C50C-407E-A947-70E740481C1C}">
+                                  <a14:useLocalDpi xmlns:a14="http://schemas.microsoft.com/office/drawing/2010/main" val="0"/>
+                                </a:ext>
+                              </a:extLst>
+                            </a:blip>
+                            <a:stretch>
+                              <a:fillRect/>
+                            </a:stretch>
+                          </pic:blipFill>
+                          <pic:spPr>
+                            <a:xfrm>
+                              <a:off x="189090" y="120738"/>
+                              <a:ext cx="495300" cy="499745"/>
+                            </a:xfrm>
+                            <a:prstGeom prst="rect">
+                              <a:avLst/>
+                            </a:prstGeom>
+                          </pic:spPr>
+                        </pic:pic>
+                        <wps:wsp>
+                          <wps:cNvPr id="962673411" name="Cuadro de texto 10"/>
+                          <wps:cNvSpPr txBox="1"/>
+                          <wps:spPr>
+                            <a:xfrm>
+                              <a:off x="0" y="6197164"/>
+                              <a:ext cx="4263332" cy="540261"/>
+                            </a:xfrm>
+                            <a:prstGeom prst="rect">
+                              <a:avLst/>
+                            </a:prstGeom>
+                            <a:noFill/>
+                            <a:ln w="6350">
+                              <a:noFill/>
+                            </a:ln>
+                          </wps:spPr>
+                          <wps:txbx>
+                            <w:txbxContent>
+                              <w:p>
+                                <w:pPr>
+                                  <w:jc w:val="center"/>
+                                  <w:rPr>
+                                    <w:rFonts w:ascii="Aptos" w:eastAsia="Aptos" w:hAnsi="Aptos"/>
+                                    <w:color w:val="000000" w:themeColor="text1"/>
+                                    <w:sz w:val="20"/>
+                                    <w:szCs w:val="20"/>
+                                    <w:lang w:val="es-ES_tradnl"/>
+                                    <w14:ligatures w14:val="none"/>
+                                  </w:rPr>
+                                </w:pPr>
+                                <w:r>
+                                  <w:rPr>
+                                    <w:rFonts w:ascii="Aptos" w:eastAsia="Aptos" w:hAnsi="Aptos"/>
+                                    <w:color w:val="000000" w:themeColor="text1"/>
+                                    <w:sz w:val="20"/>
+                                    <w:szCs w:val="20"/>
+                                    <w:lang w:val="es-ES_tradnl"/>
+                                  </w:rPr>
+                                  <w:t xml:space="preserve">Centro Empresarial </w:t>
+                                </w:r>
+                                <w:proofErr w:type="spellStart"/>
+                                <w:r>
+                                  <w:rPr>
+                                    <w:rFonts w:ascii="Aptos" w:eastAsia="Aptos" w:hAnsi="Aptos"/>
+                                    <w:color w:val="000000" w:themeColor="text1"/>
+                                    <w:sz w:val="20"/>
+                                    <w:szCs w:val="20"/>
+                                    <w:lang w:val="es-ES_tradnl"/>
+                                  </w:rPr>
+                                  <w:t>Qvdra</w:t>
+                                </w:r>
+                                <w:proofErr w:type="spellEnd"/>
+                                <w:r>
+                                  <w:rPr>
+                                    <w:rFonts w:ascii="Aptos" w:eastAsia="Aptos" w:hAnsi="Aptos"/>
+                                    <w:color w:val="000000" w:themeColor="text1"/>
+                                    <w:sz w:val="20"/>
+                                    <w:szCs w:val="20"/>
+                                    <w:lang w:val="es-ES_tradnl"/>
+                                  </w:rPr>
+                                  <w:t xml:space="preserve"> | Avenida Sucre cruce con Avenida Rómulo Gallegos. Piso 1, Oficina </w:t>
+                                </w:r>
+                                <w:proofErr w:type="spellStart"/>
+                                <w:r>
+                                  <w:rPr>
+                                    <w:rFonts w:ascii="Aptos" w:eastAsia="Aptos" w:hAnsi="Aptos"/>
+                                    <w:color w:val="000000" w:themeColor="text1"/>
+                                    <w:sz w:val="20"/>
+                                    <w:szCs w:val="20"/>
+                                    <w:lang w:val="es-ES_tradnl"/>
+                                  </w:rPr>
+                                  <w:t>N°</w:t>
+                                </w:r>
+                                <w:proofErr w:type="spellEnd"/>
+                                <w:r>
+                                  <w:rPr>
+                                    <w:rFonts w:ascii="Aptos" w:eastAsia="Aptos" w:hAnsi="Aptos"/>
+                                    <w:color w:val="000000" w:themeColor="text1"/>
+                                    <w:sz w:val="20"/>
+                                    <w:szCs w:val="20"/>
+                                    <w:lang w:val="es-ES_tradnl"/>
+                                  </w:rPr>
+                                  <w:t xml:space="preserve"> 9. Los Dos Caminos | Caracas – Venezuela</w:t>
+                                </w:r>
+                              </w:p>
+                              <w:p>
+                                <w:pPr>
+                                  <w:jc w:val="center"/>
+                                  <w:rPr>
+                                    <w:rFonts w:ascii="Aptos" w:eastAsia="Aptos" w:hAnsi="Aptos"/>
+                                    <w:color w:val="000000" w:themeColor="text1"/>
+                                    <w:sz w:val="20"/>
+                                    <w:szCs w:val="20"/>
+                                    <w:lang w:val="es-ES_tradnl"/>
+                                  </w:rPr>
+                                </w:pPr>
+                                <w:r>
+                                  <w:rPr>
+                                    <w:rFonts w:ascii="Aptos" w:eastAsia="Aptos" w:hAnsi="Aptos"/>
+                                    <w:color w:val="000000" w:themeColor="text1"/>
+                                    <w:sz w:val="20"/>
+                                    <w:szCs w:val="20"/>
+                                    <w:lang w:val="es-ES_tradnl"/>
+                                  </w:rPr>
+                                  <w:t xml:space="preserve"> 0414-</w:t>
+                                </w:r>
+                                <w:proofErr w:type="gramStart"/>
+                                <w:r>
+                                  <w:rPr>
+                                    <w:rFonts w:ascii="Aptos" w:eastAsia="Aptos" w:hAnsi="Aptos"/>
+                                    <w:color w:val="000000" w:themeColor="text1"/>
+                                    <w:sz w:val="20"/>
+                                    <w:szCs w:val="20"/>
+                                    <w:lang w:val="es-ES_tradnl"/>
+                                  </w:rPr>
+                                  <w:t>0510717  |</w:t>
+                                </w:r>
+                                <w:proofErr w:type="gramEnd"/>
+                                <w:r>
+                                  <w:rPr>
+                                    <w:rFonts w:ascii="Aptos" w:eastAsia="Aptos" w:hAnsi="Aptos"/>
+                                    <w:color w:val="000000" w:themeColor="text1"/>
+                                    <w:sz w:val="20"/>
+                                    <w:szCs w:val="20"/>
+                                    <w:lang w:val="es-ES_tradnl"/>
+                                  </w:rPr>
+                                  <w:t xml:space="preserve">         @dra.rosmariancastillo </w:t>
+                                </w:r>
+                              </w:p>
+                            </w:txbxContent>
+                          </wps:txbx>
+                          <wps:bodyPr rot="0" spcFirstLastPara="0" vert="horz" wrap="square" lIns="91440" tIns="45720" rIns="91440" bIns="45720" numCol="1" spcCol="0" rtlCol="0" fromWordArt="0" anchor="t" anchorCtr="0" forceAA="0" compatLnSpc="1">
+                            <a:prstTxWarp prst="textNoShape">
+                              <a:avLst/>
+                            </a:prstTxWarp>
+                            <a:noAutofit/>
+                          </wps:bodyPr>
+                        </wps:wsp>
+                        <wps:wsp>
+                          <wps:cNvPr id="1394744298" name="Cuadro de texto 10"/>
+                          <wps:cNvSpPr txBox="1"/>
+                          <wps:spPr>
+                            <a:xfrm>
+                              <a:off x="97367" y="937171"/>
+                              <a:ext cx="2043289" cy="380188"/>
+                            </a:xfrm>
+                            <a:prstGeom prst="rect">
+                              <a:avLst/>
+                            </a:prstGeom>
+                            <a:noFill/>
+                            <a:ln w="6350">
+                              <a:noFill/>
+                            </a:ln>
+                          </wps:spPr>
+                          <wps:txbx>
+                            <w:txbxContent>
+                              <w:p>
+                                <w:pPr>
+                                  <w:spacing w:line="300" w:lineRule="auto"/>
+                                  <w:rPr>
+                                    <w:rFonts w:ascii="Aptos" w:eastAsia="Aptos" w:hAnsi="Aptos"/>
+                                    <w:color w:val="000000" w:themeColor="text1"/>
+                                    <w:sz w:val="21"/>
+                                    <w:szCs w:val="21"/>
+                                    <w:lang w:val="es-ES"/>
+                                    <w14:ligatures w14:val="none"/>
+                                  </w:rPr>
+                                </w:pPr>
+                                <w:r>
+                                  <w:rPr>
+                                    <w:rFonts w:ascii="Aptos" w:eastAsia="Aptos" w:hAnsi="Aptos"/>
+                                    <w:color w:val="000000" w:themeColor="text1"/>
+                                    <w:sz w:val="21"/>
+                                    <w:szCs w:val="21"/>
+                                    <w:lang w:val="es-ES"/>
+                                  </w:rPr>
+                                  <w:t>Indicaciones</w:t>
+                                </w:r>
+                                <w:r>
+                                  <w:rPr>
+                                    <w:rFonts w:ascii="Aptos" w:eastAsia="Aptos" w:hAnsi="Aptos"/>
+                                    <w:color w:val="000000" w:themeColor="text1"/>
+                                    <w:sz w:val="21"/>
+                                    <w:szCs w:val="21"/>
+                                    <w:lang w:val="es-ES"/>
+                                  </w:rPr>
+                                  <w:t>:</w:t>
+                                </w:r>
+                              </w:p>
+                            </w:txbxContent>
+                          </wps:txbx>
+                          <wps:bodyPr rot="0" spcFirstLastPara="0" vert="horz" wrap="square" lIns="91440" tIns="45720" rIns="91440" bIns="45720" numCol="1" spcCol="0" rtlCol="0" fromWordArt="0" anchor="t" anchorCtr="0" forceAA="0" compatLnSpc="1">
+                            <a:prstTxWarp prst="textNoShape">
+                              <a:avLst/>
+                            </a:prstTxWarp>
+                            <a:noAutofit/>
+                          </wps:bodyPr>
+                        </wps:wsp>
+                        <pic:pic xmlns:pic="http://schemas.openxmlformats.org/drawingml/2006/picture">
+                          <pic:nvPicPr>
+                            <pic:cNvPr id="1970599919" name="Gráfico 12" descr="Receiver contorno"/>
+                            <pic:cNvPicPr>
+                              <a:picLocks noChangeAspect="1"/>
+                            </pic:cNvPicPr>
+                          </pic:nvPicPr>
+                          <pic:blipFill>
+                            <a:blip r:embed="rId5">
+                              <a:extLst>
+                                <a:ext uri="{96DAC541-7B7A-43D3-8B79-37D633B846F1}">
+                                  <asvg:svgBlip xmlns:asvg="http://schemas.microsoft.com/office/drawing/2016/SVG/main" r:embed="rId6"/>
+                                </a:ext>
+                              </a:extLst>
+                            </a:blip>
+                            <a:stretch>
+                              <a:fillRect/>
+                            </a:stretch>
+                          </pic:blipFill>
+                          <pic:spPr>
+                            <a:xfrm>
+                              <a:off x="759093" y="6541793"/>
+                              <a:ext cx="150118" cy="150118"/>
+                            </a:xfrm>
+                            <a:prstGeom prst="rect">
+                              <a:avLst/>
+                            </a:prstGeom>
+                          </pic:spPr>
+                        </pic:pic>
+                        <pic:pic xmlns:pic="http://schemas.openxmlformats.org/drawingml/2006/picture">
+                          <pic:nvPicPr>
+                            <pic:cNvPr id="992456353" name="Imagen 1859932959"/>
+                            <pic:cNvPicPr>
+                              <a:picLocks noChangeAspect="1"/>
+                            </pic:cNvPicPr>
+                          </pic:nvPicPr>
+                          <pic:blipFill>
+                            <a:blip r:embed="rId7"/>
+                            <a:stretch>
+                              <a:fillRect/>
+                            </a:stretch>
+                          </pic:blipFill>
+                          <pic:spPr>
+                            <a:xfrm>
+                              <a:off x="1892961" y="6571773"/>
+                              <a:ext cx="108000" cy="108000"/>
+                            </a:xfrm>
+                            <a:prstGeom prst="rect">
+                              <a:avLst/>
+                            </a:prstGeom>
+                          </pic:spPr>
+                        </pic:pic>
+                        <wps:wsp>
+                          <wps:cNvPr id="697504727" name="Cuadro de texto 10"/>
+                          <wps:cNvSpPr txBox="1"/>
+                          <wps:spPr>
+                            <a:xfrm>
+                              <a:off x="101196" y="5528132"/>
+                              <a:ext cx="2043289" cy="294424"/>
+                            </a:xfrm>
+                            <a:prstGeom prst="rect">
+                              <a:avLst/>
+                            </a:prstGeom>
+                            <a:noFill/>
+                            <a:ln w="6350">
+                              <a:noFill/>
+                            </a:ln>
+                          </wps:spPr>
+                          <wps:txbx>
+                            <w:txbxContent>
+                              <w:p>
+                                <w:pPr>
+                                  <w:spacing w:line="300" w:lineRule="auto"/>
+                                  <w:rPr>
+                                    <w:rFonts w:ascii="Aptos" w:eastAsia="Aptos" w:hAnsi="Aptos"/>
+                                    <w:color w:val="000000" w:themeColor="text1"/>
+                                    <w:sz w:val="21"/>
+                                    <w:szCs w:val="21"/>
+                                    <w:lang w:val="es-ES"/>
+                                    <w14:ligatures w14:val="none"/>
+                                  </w:rPr>
+                                </w:pPr>
+                                <w:r>
+                                  <w:rPr>
+                                    <w:rFonts w:ascii="Aptos" w:eastAsia="Aptos" w:hAnsi="Aptos"/>
+                                    <w:color w:val="000000" w:themeColor="text1"/>
+                                    <w:sz w:val="21"/>
+                                    <w:szCs w:val="21"/>
+                                    <w:lang w:val="es-ES"/>
+                                  </w:rPr>
+                                  <w:t>Nombre:</w:t>
+                                </w:r>
+                                <w:r>
+                                  <w:rPr>
+                                    <w:rFonts w:ascii="Aptos" w:eastAsia="Aptos" w:hAnsi="Aptos"/>
+                                    <w:color w:val="000000" w:themeColor="text1"/>
+                                    <w:sz w:val="21"/>
+                                    <w:szCs w:val="21"/>
+                                    <w:lang w:val="es-ES"/>
+                                  </w:rPr>
+                                  <w:t xml:space="preserve"> </w:t>
+                                </w:r>
+                                <w:r>
+                                  <w:rPr>
+                                    <w:lang w:val="es-VE"/>
+                                  </w:rPr>
+                                  <w:t>{nombre}</w:t>
+                                </w:r>
+                              </w:p>
+                            </w:txbxContent>
+                          </wps:txbx>
+                          <wps:bodyPr rot="0" spcFirstLastPara="0" vert="horz" wrap="square" lIns="91440" tIns="45720" rIns="91440" bIns="45720" numCol="1" spcCol="0" rtlCol="0" fromWordArt="0" anchor="t" anchorCtr="0" forceAA="0" compatLnSpc="1">
+                            <a:prstTxWarp prst="textNoShape">
+                              <a:avLst/>
+                            </a:prstTxWarp>
+                            <a:noAutofit/>
+                          </wps:bodyPr>
+                        </wps:wsp>
+                        <wps:wsp>
+                          <wps:cNvPr id="1695388697" name="Cuadro de texto 10"/>
+                          <wps:cNvSpPr txBox="1"/>
+                          <wps:spPr>
+                            <a:xfrm>
+                              <a:off x="2475062" y="5527000"/>
+                              <a:ext cx="1735584" cy="294424"/>
+                            </a:xfrm>
+                            <a:prstGeom prst="rect">
+                              <a:avLst/>
+                            </a:prstGeom>
+                            <a:noFill/>
+                            <a:ln w="6350">
+                              <a:noFill/>
+                            </a:ln>
+                          </wps:spPr>
+                          <wps:txbx>
+                            <w:txbxContent>
+                              <w:p>
+                                <w:pPr>
+                                  <w:spacing w:line="300" w:lineRule="auto"/>
+                                  <w:rPr>
+                                    <w:rFonts w:ascii="Aptos" w:eastAsia="Aptos" w:hAnsi="Aptos"/>
+                                    <w:color w:val="000000" w:themeColor="text1"/>
+                                    <w:sz w:val="21"/>
+                                    <w:szCs w:val="21"/>
+                                    <w:lang w:val="es-ES"/>
+                                    <w14:ligatures w14:val="none"/>
+                                  </w:rPr>
+                                </w:pPr>
+                                <w:r>
+                                  <w:rPr>
+                                    <w:rFonts w:ascii="Aptos" w:eastAsia="Aptos" w:hAnsi="Aptos"/>
+                                    <w:color w:val="000000" w:themeColor="text1"/>
+                                    <w:sz w:val="21"/>
+                                    <w:szCs w:val="21"/>
+                                    <w:lang w:val="es-ES"/>
+                                  </w:rPr>
+                                  <w:t xml:space="preserve">CI </w:t>
+                                </w:r>
+                                <w:proofErr w:type="spellStart"/>
+                                <w:r>
+                                  <w:rPr>
+                                    <w:rFonts w:ascii="Aptos" w:eastAsia="Aptos" w:hAnsi="Aptos"/>
+                                    <w:color w:val="000000" w:themeColor="text1"/>
+                                    <w:sz w:val="21"/>
+                                    <w:szCs w:val="21"/>
+                                    <w:lang w:val="es-ES"/>
+                                  </w:rPr>
+                                  <w:t>N°</w:t>
+                                </w:r>
+                                <w:proofErr w:type="spellEnd"/>
+                                <w:r>
+                                  <w:rPr>
+                                    <w:rFonts w:ascii="Aptos" w:eastAsia="Aptos" w:hAnsi="Aptos"/>
+                                    <w:color w:val="000000" w:themeColor="text1"/>
+                                    <w:sz w:val="21"/>
+                                    <w:szCs w:val="21"/>
+                                    <w:lang w:val="es-ES"/>
+                                  </w:rPr>
+                                  <w:t>:</w:t>
+                                </w:r>
+                                <w:r>
+                                  <w:rPr>
+                                    <w:rFonts w:ascii="Aptos" w:eastAsia="Aptos" w:hAnsi="Aptos"/>
+                                    <w:color w:val="000000" w:themeColor="text1"/>
+                                    <w:sz w:val="21"/>
+                                    <w:szCs w:val="21"/>
+                                    <w:lang w:val="es-ES"/>
+                                  </w:rPr>
+                                  <w:t xml:space="preserve"> </w:t>
+                                </w:r>
+                                <w:r>
+                                  <w:rPr>
+                                    <w:rFonts w:ascii="Aptos" w:hAnsi="Aptos"/>
+                                    <w:sz w:val="21"/>
+                                    <w:szCs w:val="21"/>
+                                    <w:lang w:val="es-VE"/>
+                                  </w:rPr>
+                                  <w:t>{</w:t>
+                                </w:r>
+                                <w:proofErr w:type="spellStart"/>
+                                <w:r>
+                                  <w:rPr>
+                                    <w:rFonts w:ascii="Aptos" w:hAnsi="Aptos"/>
+                                    <w:sz w:val="21"/>
+                                    <w:szCs w:val="21"/>
+                                    <w:lang w:val="es-VE"/>
+                                  </w:rPr>
+                                  <w:t>numeroDocumento</w:t>
+                                </w:r>
+                                <w:proofErr w:type="spellEnd"/>
+                                <w:r>
+                                  <w:rPr>
+                                    <w:rFonts w:ascii="Aptos" w:hAnsi="Aptos"/>
+                                    <w:sz w:val="21"/>
+                                    <w:szCs w:val="21"/>
+                                    <w:lang w:val="es-VE"/>
+                                  </w:rPr>
+                                  <w:t>}</w:t>
+                                </w:r>
+                              </w:p>
+                            </w:txbxContent>
+                          </wps:txbx>
+                          <wps:bodyPr rot="0" spcFirstLastPara="0" vert="horz" wrap="square" lIns="91440" tIns="45720" rIns="91440" bIns="45720" numCol="1" spcCol="0" rtlCol="0" fromWordArt="0" anchor="t" anchorCtr="0" forceAA="0" compatLnSpc="1">
+                            <a:prstTxWarp prst="textNoShape">
+                              <a:avLst/>
+                            </a:prstTxWarp>
+                            <a:noAutofit/>
+                          </wps:bodyPr>
+                        </wps:wsp>
+                      </wpg:grpSp>
+                    </wpg:wgp>
+                  </a:graphicData>
+                </a:graphic>
+              </wp:anchor>
+            </w:drawing>
+          </mc:Choice>
+          <mc:Fallback>
+            <w:pict>
+              <v:group w14:anchorId="53DCDBEA" id="Grupo 1505381401" o:spid="_x0000_s1042" style="position:absolute;margin-left:367.8pt;margin-top:-7.2pt;width:363pt;height:559pt;z-index:251663360" coordsize="42633,67374" o:gfxdata="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">
+                <v:shape id="_x0000_s1043" type="#_x0000_t202" style="position:absolute;left:6053;top:471;width:36580;height:7693;visibility:visible;mso-wrap-style:square;v-text-anchor:top" o:gfxdata="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" filled="f" stroked="f" strokeweight=".5pt">
+                  <v:textbox>
+                    <w:txbxContent>
+                      <w:p>
+                        <w:pPr>
+                          <w:spacing w:line="300" w:lineRule="auto"/>
+                          <w:jc w:val="center"/>
+                          <w:rPr>
+                            <w:rFonts w:ascii="Aptos" w:eastAsia="Aptos" w:hAnsi="Aptos"/>
+                            <w:color w:val="000000" w:themeColor="text1"/>
+                            <w:spacing w:val="60"/>
+                            <w:sz w:val="21"/>
+                            <w:szCs w:val="21"/>
+                            <w:lang w:val="es-ES_tradnl"/>
+                            <w14:ligatures w14:val="none"/>
+                          </w:rPr>
+                        </w:pPr>
+                        <w:r>
+                          <w:rPr>
+                            <w:rFonts w:ascii="Aptos" w:eastAsia="Aptos" w:hAnsi="Aptos"/>
+                            <w:color w:val="000000" w:themeColor="text1"/>
+                            <w:spacing w:val="60"/>
+                            <w:sz w:val="21"/>
+                            <w:szCs w:val="21"/>
+                            <w:lang w:val="es-ES_tradnl"/>
+                          </w:rPr>
+                          <w:t>DRA. ROSMARIAN CASTILLO R.</w:t>
+                        </w:r>
+                      </w:p>
+                      <w:p>
+                        <w:pPr>
+                          <w:spacing w:line="300" w:lineRule="auto"/>
+                          <w:jc w:val="center"/>
+                          <w:rPr>
+                            <w:rFonts w:ascii="Aptos" w:eastAsia="Aptos" w:hAnsi="Aptos"/>
+                            <w:b/>
+                            <w:bCs/>
+                            <w:color w:val="000000" w:themeColor="text1"/>
+                            <w:sz w:val="21"/>
+                            <w:szCs w:val="21"/>
+                            <w:lang w:val="es-ES_tradnl"/>
+                          </w:rPr>
+                        </w:pPr>
+                        <w:r>
+                          <w:rPr>
+                            <w:rFonts w:ascii="Aptos" w:eastAsia="Aptos" w:hAnsi="Aptos"/>
+                            <w:b/>
+                            <w:bCs/>
+                            <w:color w:val="000000" w:themeColor="text1"/>
+                            <w:sz w:val="21"/>
+                            <w:szCs w:val="21"/>
+                            <w:lang w:val="es-ES_tradnl"/>
+                          </w:rPr>
+                          <w:t>MÉDICO OFTALMÓLOGO – CIRUJANO OCULOPLÁSTICO</w:t>
+                        </w:r>
+                      </w:p>
+                      <w:p>
+                        <w:pPr>
+                          <w:spacing w:line="300" w:lineRule="auto"/>
+                          <w:jc w:val="center"/>
+                          <w:rPr>
+                            <w:rFonts w:ascii="Aptos" w:eastAsia="Aptos" w:hAnsi="Aptos"/>
+                            <w:color w:val="000000" w:themeColor="text1"/>
+                            <w:sz w:val="21"/>
+                            <w:szCs w:val="21"/>
+                            <w:lang w:val="es-ES_tradnl"/>
+                          </w:rPr>
+                        </w:pPr>
+                        <w:r>
+                          <w:rPr>
+                            <w:rFonts w:ascii="Aptos" w:eastAsia="Aptos" w:hAnsi="Aptos"/>
+                            <w:color w:val="000000" w:themeColor="text1"/>
+                            <w:sz w:val="21"/>
+                            <w:szCs w:val="21"/>
+                            <w:lang w:val="es-ES_tradnl"/>
+                          </w:rPr>
+                          <w:t>CMA: 9201   |   MPPS: 77535</w:t>
+                        </w:r>
+                      </w:p>
+                    </w:txbxContent>
+                  </v:textbox>
+                </v:shape>
+                <v:group id="Grupo 828556072" o:spid="_x0000_s1044" style="position:absolute;width:42633;height:67374" coordsize="42633,67374" o:gfxdata="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">
+                  <v:group id="Grupo 1965606443" o:spid="_x0000_s1045" style="position:absolute;width:42633;height:61971" coordsize="42633,61971" o:gfxdata="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">
+                    <v:roundrect id="Rectángulo redondeado 291423379" o:spid="_x0000_s1046" style="position:absolute;width:42633;height:7692;visibility:visible;mso-wrap-style:square;v-text-anchor:middle" arcsize="10243f" o:gfxdata="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" filled="f" strokecolor="#0b769f [2407]" strokeweight="1pt">
+                      <v:stroke joinstyle="miter"/>
+                    </v:roundrect>
+                    <v:roundrect id="Rectángulo redondeado 448482483" o:spid="_x0000_s1047" style="position:absolute;top:8452;width:42633;height:45692;visibility:visible;mso-wrap-style:square;v-text-anchor:middle" arcsize="2051f" o:gfxdata="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" filled="f" strokecolor="#0b769f [2407]" strokeweight="1pt">
+                      <v:stroke joinstyle="miter"/>
+                    </v:roundrect>
+                    <v:roundrect id="Rectángulo redondeado 269670800" o:spid="_x0000_s1048" style="position:absolute;top:54859;width:42633;height:7112;visibility:visible;mso-wrap-style:square;v-text-anchor:middle" arcsize="10243f" o:gfxdata="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" filled="f" strokecolor="#0b769f [2407]" strokeweight="1pt">
+                      <v:stroke joinstyle="miter"/>
+                    </v:roundrect>
+                  </v:group>
+                  <v:shape id="Imagen 1291289319" o:spid="_x0000_s1049" type="#_x0000_t75" style="position:absolute;left:1890;top:1207;width:4953;height:4997;visibility:visible;mso-wrap-style:square" o:gfxdata="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">
+                    <v:imagedata r:id="rId8" o:title=""/>
+                  </v:shape>
+                  <v:shape id="_x0000_s1050" type="#_x0000_t202" style="position:absolute;top:61971;width:42633;height:5403;visibility:visible;mso-wrap-style:square;v-text-anchor:top" o:gfxdata="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" filled="f" stroked="f" strokeweight=".5pt">
+                    <v:textbox>
+                      <w:txbxContent>
+                        <w:p>
+                          <w:pPr>
+                            <w:jc w:val="center"/>
+                            <w:rPr>
+                              <w:rFonts w:ascii="Aptos" w:eastAsia="Aptos" w:hAnsi="Aptos"/>
+                              <w:color w:val="000000" w:themeColor="text1"/>
+                              <w:sz w:val="20"/>
+                              <w:szCs w:val="20"/>
+                              <w:lang w:val="es-ES_tradnl"/>
+                              <w14:ligatures w14:val="none"/>
+                            </w:rPr>
+                          </w:pPr>
+                          <w:r>
+                            <w:rPr>
+                              <w:rFonts w:ascii="Aptos" w:eastAsia="Aptos" w:hAnsi="Aptos"/>
+                              <w:color w:val="000000" w:themeColor="text1"/>
+                              <w:sz w:val="20"/>
+                              <w:szCs w:val="20"/>
+                              <w:lang w:val="es-ES_tradnl"/>
+                            </w:rPr>
+                            <w:t xml:space="preserve">Centro Empresarial </w:t>
+                          </w:r>
+                          <w:proofErr w:type="spellStart"/>
+                          <w:r>
+                            <w:rPr>
+                              <w:rFonts w:ascii="Aptos" w:eastAsia="Aptos" w:hAnsi="Aptos"/>
+                              <w:color w:val="000000" w:themeColor="text1"/>
+                              <w:sz w:val="20"/>
+                              <w:szCs w:val="20"/>
+                              <w:lang w:val="es-ES_tradnl"/>
+                            </w:rPr>
+                            <w:t>Qvdra</w:t>
+                          </w:r>
+                          <w:proofErr w:type="spellEnd"/>
+                          <w:r>
+                            <w:rPr>
+                              <w:rFonts w:ascii="Aptos" w:eastAsia="Aptos" w:hAnsi="Aptos"/>
+                              <w:color w:val="000000" w:themeColor="text1"/>
+                              <w:sz w:val="20"/>
+                              <w:szCs w:val="20"/>
+                              <w:lang w:val="es-ES_tradnl"/>
+                            </w:rPr>
+                            <w:t xml:space="preserve"> | Avenida Sucre cruce con Avenida Rómulo Gallegos. Piso 1, Oficina </w:t>
+                          </w:r>
+                          <w:proofErr w:type="spellStart"/>
+                          <w:r>
+                            <w:rPr>
+                              <w:rFonts w:ascii="Aptos" w:eastAsia="Aptos" w:hAnsi="Aptos"/>
+                              <w:color w:val="000000" w:themeColor="text1"/>
+                              <w:sz w:val="20"/>
+                              <w:szCs w:val="20"/>
+                              <w:lang w:val="es-ES_tradnl"/>
+                            </w:rPr>
+                            <w:t>N°</w:t>
+                          </w:r>
+                          <w:proofErr w:type="spellEnd"/>
+                          <w:r>
+                            <w:rPr>
+                              <w:rFonts w:ascii="Aptos" w:eastAsia="Aptos" w:hAnsi="Aptos"/>
+                              <w:color w:val="000000" w:themeColor="text1"/>
+                              <w:sz w:val="20"/>
+                              <w:szCs w:val="20"/>
+                              <w:lang w:val="es-ES_tradnl"/>
+                            </w:rPr>
+                            <w:t xml:space="preserve"> 9. Los Dos Caminos | Caracas – Venezuela</w:t>
+                          </w:r>
+                        </w:p>
+                        <w:p>
+                          <w:pPr>
+                            <w:jc w:val="center"/>
+                            <w:rPr>
+                              <w:rFonts w:ascii="Aptos" w:eastAsia="Aptos" w:hAnsi="Aptos"/>
+                              <w:color w:val="000000" w:themeColor="text1"/>
+                              <w:sz w:val="20"/>
+                              <w:szCs w:val="20"/>
+                              <w:lang w:val="es-ES_tradnl"/>
+                            </w:rPr>
+                          </w:pPr>
+                          <w:r>
+                            <w:rPr>
+                              <w:rFonts w:ascii="Aptos" w:eastAsia="Aptos" w:hAnsi="Aptos"/>
+                              <w:color w:val="000000" w:themeColor="text1"/>
+                              <w:sz w:val="20"/>
+                              <w:szCs w:val="20"/>
+                              <w:lang w:val="es-ES_tradnl"/>
+                            </w:rPr>
+                            <w:t xml:space="preserve"> 0414-</w:t>
+                          </w:r>
+                          <w:proofErr w:type="gramStart"/>
+                          <w:r>
+                            <w:rPr>
+                              <w:rFonts w:ascii="Aptos" w:eastAsia="Aptos" w:hAnsi="Aptos"/>
+                              <w:color w:val="000000" w:themeColor="text1"/>
+                              <w:sz w:val="20"/>
+                              <w:szCs w:val="20"/>
+                              <w:lang w:val="es-ES_tradnl"/>
+                            </w:rPr>
+                            <w:t>0510717  |</w:t>
+                          </w:r>
+                          <w:proofErr w:type="gramEnd"/>
+                          <w:r>
+                            <w:rPr>
+                              <w:rFonts w:ascii="Aptos" w:eastAsia="Aptos" w:hAnsi="Aptos"/>
+                              <w:color w:val="000000" w:themeColor="text1"/>
+                              <w:sz w:val="20"/>
+                              <w:szCs w:val="20"/>
+                              <w:lang w:val="es-ES_tradnl"/>
+                            </w:rPr>
+                            <w:t xml:space="preserve">         @dra.rosmariancastillo </w:t>
+                          </w:r>
+                        </w:p>
+                      </w:txbxContent>
+                    </v:textbox>
+                  </v:shape>
+                  <v:shape id="_x0000_s1051" type="#_x0000_t202" style="position:absolute;left:973;top:9371;width:20433;height:3802;visibility:visible;mso-wrap-style:square;v-text-anchor:top" o:gfxdata="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" filled="f" stroked="f" strokeweight=".5pt">
+                    <v:textbox>
+                      <w:txbxContent>
+                        <w:p>
+                          <w:pPr>
+                            <w:spacing w:line="300" w:lineRule="auto"/>
+                            <w:rPr>
+                              <w:rFonts w:ascii="Aptos" w:eastAsia="Aptos" w:hAnsi="Aptos"/>
+                              <w:color w:val="000000" w:themeColor="text1"/>
+                              <w:sz w:val="21"/>
+                              <w:szCs w:val="21"/>
+                              <w:lang w:val="es-ES"/>
+                              <w14:ligatures w14:val="none"/>
+                            </w:rPr>
+                          </w:pPr>
+                          <w:r>
+                            <w:rPr>
+                              <w:rFonts w:ascii="Aptos" w:eastAsia="Aptos" w:hAnsi="Aptos"/>
+                              <w:color w:val="000000" w:themeColor="text1"/>
+                              <w:sz w:val="21"/>
+                              <w:szCs w:val="21"/>
+                              <w:lang w:val="es-ES"/>
+                            </w:rPr>
+                            <w:t>Indicaciones</w:t>
+                          </w:r>
+                          <w:r>
+                            <w:rPr>
+                              <w:rFonts w:ascii="Aptos" w:eastAsia="Aptos" w:hAnsi="Aptos"/>
+                              <w:color w:val="000000" w:themeColor="text1"/>
+                              <w:sz w:val="21"/>
+                              <w:szCs w:val="21"/>
+                              <w:lang w:val="es-ES"/>
+                            </w:rPr>
+                            <w:t>:</w:t>
+                          </w:r>
+                        </w:p>
+                      </w:txbxContent>
+                    </v:textbox>
+                  </v:shape>
+                  <v:shape id="Gráfico 12" o:spid="_x0000_s1052" type="#_x0000_t75" alt="Receiver contorno" style="position:absolute;left:7590;top:65417;width:1502;height:1502;visibility:visible;mso-wrap-style:square" o:gfxdata="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">
+                    <v:imagedata r:id="rId9" o:title="Receiver contorno"/>
+                  </v:shape>
+                  <v:shape id="Imagen 1859932959" o:spid="_x0000_s1053" type="#_x0000_t75" style="position:absolute;left:18929;top:65717;width:1080;height:1080;visibility:visible;mso-wrap-style:square" o:gfxdata="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">
+                    <v:imagedata r:id="rId10" o:title=""/>
+                  </v:shape>
+                  <v:shape id="_x0000_s1054" type="#_x0000_t202" style="position:absolute;left:1011;top:55281;width:20433;height:2944;visibility:visible;mso-wrap-style:square;v-text-anchor:top" o:gfxdata="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" filled="f" stroked="f" strokeweight=".5pt">
+                    <v:textbox>
+                      <w:txbxContent>
+                        <w:p>
+                          <w:pPr>
+                            <w:spacing w:line="300" w:lineRule="auto"/>
+                            <w:rPr>
+                              <w:rFonts w:ascii="Aptos" w:eastAsia="Aptos" w:hAnsi="Aptos"/>
+                              <w:color w:val="000000" w:themeColor="text1"/>
+                              <w:sz w:val="21"/>
+                              <w:szCs w:val="21"/>
+                              <w:lang w:val="es-ES"/>
+                              <w14:ligatures w14:val="none"/>
+                            </w:rPr>
+                          </w:pPr>
+                          <w:r>
+                            <w:rPr>
+                              <w:rFonts w:ascii="Aptos" w:eastAsia="Aptos" w:hAnsi="Aptos"/>
+                              <w:color w:val="000000" w:themeColor="text1"/>
+                              <w:sz w:val="21"/>
+                              <w:szCs w:val="21"/>
+                              <w:lang w:val="es-ES"/>
+                            </w:rPr>
+                            <w:t>Nombre:</w:t>
+                          </w:r>
+                          <w:r>
+                            <w:rPr>
+                              <w:rFonts w:ascii="Aptos" w:eastAsia="Aptos" w:hAnsi="Aptos"/>
+                              <w:color w:val="000000" w:themeColor="text1"/>
+                              <w:sz w:val="21"/>
+                              <w:szCs w:val="21"/>
+                              <w:lang w:val="es-ES"/>
+                            </w:rPr>
+                            <w:t xml:space="preserve"> </w:t>
+                          </w:r>
+                          <w:r>
+                            <w:rPr>
+                              <w:lang w:val="es-VE"/>
+                            </w:rPr>
+                            <w:t>{nombre}</w:t>
+                          </w:r>
+                        </w:p>
+                      </w:txbxContent>
+                    </v:textbox>
+                  </v:shape>
+                  <v:shape id="_x0000_s1055" type="#_x0000_t202" style="position:absolute;left:24750;top:55270;width:17356;height:2944;visibility:visible;mso-wrap-style:square;v-text-anchor:top" o:gfxdata="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" filled="f" stroked="f" strokeweight=".5pt">
+                    <v:textbox>
+                      <w:txbxContent>
+                        <w:p>
+                          <w:pPr>
+                            <w:spacing w:line="300" w:lineRule="auto"/>
+                            <w:rPr>
+                              <w:rFonts w:ascii="Aptos" w:eastAsia="Aptos" w:hAnsi="Aptos"/>
+                              <w:color w:val="000000" w:themeColor="text1"/>
+                              <w:sz w:val="21"/>
+                              <w:szCs w:val="21"/>
+                              <w:lang w:val="es-ES"/>
+                              <w14:ligatures w14:val="none"/>
+                            </w:rPr>
+                          </w:pPr>
+                          <w:r>
+                            <w:rPr>
+                              <w:rFonts w:ascii="Aptos" w:eastAsia="Aptos" w:hAnsi="Aptos"/>
+                              <w:color w:val="000000" w:themeColor="text1"/>
+                              <w:sz w:val="21"/>
+                              <w:szCs w:val="21"/>
+                              <w:lang w:val="es-ES"/>
+                            </w:rPr>
+                            <w:t xml:space="preserve">CI </w:t>
+                          </w:r>
+                          <w:proofErr w:type="spellStart"/>
+                          <w:r>
+                            <w:rPr>
+                              <w:rFonts w:ascii="Aptos" w:eastAsia="Aptos" w:hAnsi="Aptos"/>
+                              <w:color w:val="000000" w:themeColor="text1"/>
+                              <w:sz w:val="21"/>
+                              <w:szCs w:val="21"/>
+                              <w:lang w:val="es-ES"/>
+                            </w:rPr>
+                            <w:t>N°</w:t>
+                          </w:r>
+                          <w:proofErr w:type="spellEnd"/>
+                          <w:r>
+                            <w:rPr>
+                              <w:rFonts w:ascii="Aptos" w:eastAsia="Aptos" w:hAnsi="Aptos"/>
+                              <w:color w:val="000000" w:themeColor="text1"/>
+                              <w:sz w:val="21"/>
+                              <w:szCs w:val="21"/>
+                              <w:lang w:val="es-ES"/>
+                            </w:rPr>
+                            <w:t>:</w:t>
+                          </w:r>
+                          <w:r>
+                            <w:rPr>
+                              <w:rFonts w:ascii="Aptos" w:eastAsia="Aptos" w:hAnsi="Aptos"/>
+                              <w:color w:val="000000" w:themeColor="text1"/>
+                              <w:sz w:val="21"/>
+                              <w:szCs w:val="21"/>
+                              <w:lang w:val="es-ES"/>
+                            </w:rPr>
+                            <w:t xml:space="preserve"> </w:t>
+                          </w:r>
+                          <w:r>
+                            <w:rPr>
+                              <w:rFonts w:ascii="Aptos" w:hAnsi="Aptos"/>
+                              <w:sz w:val="21"/>
+                              <w:szCs w:val="21"/>
+                              <w:lang w:val="es-VE"/>
+                            </w:rPr>
+                            <w:t>{</w:t>
+                          </w:r>
+                          <w:proofErr w:type="spellStart"/>
+                          <w:r>
+                            <w:rPr>
+                              <w:rFonts w:ascii="Aptos" w:hAnsi="Aptos"/>
+                              <w:sz w:val="21"/>
+                              <w:szCs w:val="21"/>
+                              <w:lang w:val="es-VE"/>
+                            </w:rPr>
+                            <w:t>numeroDocumento</w:t>
+                          </w:r>
+                          <w:proofErr w:type="spellEnd"/>
+                          <w:r>
+                            <w:rPr>
+                              <w:rFonts w:ascii="Aptos" w:hAnsi="Aptos"/>
+                              <w:sz w:val="21"/>
+                              <w:szCs w:val="21"/>
+                              <w:lang w:val="es-VE"/>
+                            </w:rPr>
+                            <w:t>}</w:t>
+                          </w:r>
+                        </w:p>
+                      </w:txbxContent>
+                    </v:textbox>
+                  </v:shape>
+                </v:group>
+              </v:group>
+            </w:pict>
+          </mc:Fallback>
+        </mc:AlternateContent>
+      </w:r>
     </w:p>
-    <w:p/>
-    <w:p/>
     <w:p/>
     <w:p/>
     <w:p/>
@@ -2259,19 +2590,19 @@
         <mc:AlternateContent>
           <mc:Choice Requires="wps">
             <w:drawing>
-              <wp:anchor distT="0" distB="0" distL="114300" distR="114300" simplePos="0" relativeHeight="251673600" behindDoc="0" locked="0" layoutInCell="1" allowOverlap="1" wp14:anchorId="3ECFEF28" wp14:editId="4A16A8F9">
+              <wp:anchor distT="0" distB="0" distL="114300" distR="114300" simplePos="0" relativeHeight="251677696" behindDoc="0" locked="0" layoutInCell="1" allowOverlap="1" wp14:anchorId="5CDC226B" wp14:editId="4824D8D9">
                 <wp:simplePos x="0" y="0"/>
-                <wp:positionH relativeFrom="margin">
-                  <wp:posOffset>0</wp:posOffset>
+                <wp:positionH relativeFrom="column">
+                  <wp:posOffset>7452360</wp:posOffset>
                 </wp:positionH>
                 <wp:positionV relativeFrom="paragraph">
-                  <wp:posOffset>-635</wp:posOffset>
+                  <wp:posOffset>6985</wp:posOffset>
                 </wp:positionV>
-                <wp:extent cx="4305300" cy="4000500"/>
+                <wp:extent cx="1598506" cy="400608"/>
                 <wp:effectExtent l="0" t="0" r="0" b="0"/>
                 <wp:wrapNone/>
-                <wp:docPr id="1751206957" name="Cuadro de texto 10"/>
-                <wp:cNvGraphicFramePr/>
+                <wp:docPr id="1090030734" name="Cuadro de texto 10"/>
+                <wp:cNvGraphicFramePr xmlns:a="http://schemas.openxmlformats.org/drawingml/2006/main"/>
                 <a:graphic xmlns:a="http://schemas.openxmlformats.org/drawingml/2006/main">
                   <a:graphicData uri="http://schemas.microsoft.com/office/word/2010/wordprocessingShape">
                     <wps:wsp>
@@ -2279,7 +2610,7 @@
                       <wps:spPr>
                         <a:xfrm>
                           <a:off x="0" y="0"/>
-                          <a:ext cx="4305300" cy="4000500"/>
+                          <a:ext cx="1598506" cy="400608"/>
                         </a:xfrm>
                         <a:prstGeom prst="rect">
                           <a:avLst/>
@@ -2305,13 +2636,330 @@
                             </w:pPr>
                             <w:r>
                               <w:rPr>
+                                <w:rFonts w:ascii="Aptos" w:eastAsia="Aptos" w:hAnsi="Aptos"/>
+                                <w:color w:val="000000" w:themeColor="text1"/>
+                                <w:sz w:val="21"/>
+                                <w:szCs w:val="21"/>
+                                <w:lang w:val="es-ES"/>
+                              </w:rPr>
+                              <w:t xml:space="preserve">Fecha: </w:t>
+                            </w:r>
+                            <w:r>
+                              <w:rPr>
                                 <w:rFonts w:ascii="Aptos" w:hAnsi="Aptos"/>
                                 <w:sz w:val="21"/>
                                 <w:szCs w:val="21"/>
                                 <w:lang w:val="es-VE"/>
                               </w:rPr>
-                              <w:br/>
+                              <w:t>{</w:t>
                             </w:r>
+                            <w:proofErr w:type="spellStart"/>
+                            <w:r>
+                              <w:rPr>
+                                <w:rFonts w:ascii="Aptos" w:hAnsi="Aptos"/>
+                                <w:sz w:val="21"/>
+                                <w:szCs w:val="21"/>
+                                <w:lang w:val="es-VE"/>
+                              </w:rPr>
+                              <w:t>fechaConsulta</w:t>
+                            </w:r>
+                            <w:proofErr w:type="spellEnd"/>
+                            <w:r>
+                              <w:rPr>
+                                <w:rFonts w:ascii="Aptos" w:hAnsi="Aptos"/>
+                                <w:sz w:val="21"/>
+                                <w:szCs w:val="21"/>
+                                <w:lang w:val="es-VE"/>
+                              </w:rPr>
+                              <w:t>}</w:t>
+                            </w:r>
+                          </w:p>
+                        </w:txbxContent>
+                      </wps:txbx>
+                      <wps:bodyPr rot="0" spcFirstLastPara="0" vert="horz" wrap="square" lIns="91440" tIns="45720" rIns="91440" bIns="45720" numCol="1" spcCol="0" rtlCol="0" fromWordArt="0" anchor="t" anchorCtr="0" forceAA="0" compatLnSpc="1">
+                        <a:prstTxWarp prst="textNoShape">
+                          <a:avLst/>
+                        </a:prstTxWarp>
+                        <a:noAutofit/>
+                      </wps:bodyPr>
+                    </wps:wsp>
+                  </a:graphicData>
+                </a:graphic>
+              </wp:anchor>
+            </w:drawing>
+          </mc:Choice>
+          <mc:Fallback>
+            <w:pict>
+              <v:shape w14:anchorId="5CDC226B" id="Cuadro de texto 10" o:spid="_x0000_s1056" type="#_x0000_t202" style="position:absolute;margin-left:586.8pt;margin-top:.55pt;width:125.85pt;height:31.55pt;z-index:251677696;visibility:visible;mso-wrap-style:square;mso-wrap-distance-left:9pt;mso-wrap-distance-top:0;mso-wrap-distance-right:9pt;mso-wrap-distance-bottom:0;mso-position-horizontal:absolute;mso-position-horizontal-relative:text;mso-position-vertical:absolute;mso-position-vertical-relative:text;v-text-anchor:top" o:gfxdata="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" filled="f" stroked="f" strokeweight=".5pt">
+                <v:textbox>
+                  <w:txbxContent>
+                    <w:p>
+                      <w:pPr>
+                        <w:spacing w:line="300" w:lineRule="auto"/>
+                        <w:rPr>
+                          <w:rFonts w:ascii="Aptos" w:eastAsia="Aptos" w:hAnsi="Aptos"/>
+                          <w:color w:val="000000" w:themeColor="text1"/>
+                          <w:sz w:val="21"/>
+                          <w:szCs w:val="21"/>
+                          <w:lang w:val="es-ES"/>
+                          <w14:ligatures w14:val="none"/>
+                        </w:rPr>
+                      </w:pPr>
+                      <w:r>
+                        <w:rPr>
+                          <w:rFonts w:ascii="Aptos" w:eastAsia="Aptos" w:hAnsi="Aptos"/>
+                          <w:color w:val="000000" w:themeColor="text1"/>
+                          <w:sz w:val="21"/>
+                          <w:szCs w:val="21"/>
+                          <w:lang w:val="es-ES"/>
+                        </w:rPr>
+                        <w:t xml:space="preserve">Fecha: </w:t>
+                      </w:r>
+                      <w:r>
+                        <w:rPr>
+                          <w:rFonts w:ascii="Aptos" w:hAnsi="Aptos"/>
+                          <w:sz w:val="21"/>
+                          <w:szCs w:val="21"/>
+                          <w:lang w:val="es-VE"/>
+                        </w:rPr>
+                        <w:t>{</w:t>
+                      </w:r>
+                      <w:proofErr w:type="spellStart"/>
+                      <w:r>
+                        <w:rPr>
+                          <w:rFonts w:ascii="Aptos" w:hAnsi="Aptos"/>
+                          <w:sz w:val="21"/>
+                          <w:szCs w:val="21"/>
+                          <w:lang w:val="es-VE"/>
+                        </w:rPr>
+                        <w:t>fechaConsulta</w:t>
+                      </w:r>
+                      <w:proofErr w:type="spellEnd"/>
+                      <w:r>
+                        <w:rPr>
+                          <w:rFonts w:ascii="Aptos" w:hAnsi="Aptos"/>
+                          <w:sz w:val="21"/>
+                          <w:szCs w:val="21"/>
+                          <w:lang w:val="es-VE"/>
+                        </w:rPr>
+                        <w:t>}</w:t>
+                      </w:r>
+                    </w:p>
+                  </w:txbxContent>
+                </v:textbox>
+              </v:shape>
+            </w:pict>
+          </mc:Fallback>
+        </mc:AlternateContent>
+      </w:r>
+    </w:p>
+    <w:p>
+      <w:r>
+        <w:rPr>
+          <w:noProof/>
+        </w:rPr>
+        <mc:AlternateContent>
+          <mc:Choice Requires="wps">
+            <w:drawing>
+              <wp:anchor distT="0" distB="0" distL="114300" distR="114300" simplePos="0" relativeHeight="251679744" behindDoc="0" locked="0" layoutInCell="1" allowOverlap="1" wp14:anchorId="45FA2CAA" wp14:editId="6599E7A2">
+                <wp:simplePos x="0" y="0"/>
+                <wp:positionH relativeFrom="margin">
+                  <wp:posOffset>6873240</wp:posOffset>
+                </wp:positionH>
+                <wp:positionV relativeFrom="paragraph">
+                  <wp:posOffset>180346</wp:posOffset>
+                </wp:positionV>
+                <wp:extent cx="2415540" cy="400608"/>
+                <wp:effectExtent l="0" t="0" r="0" b="0"/>
+                <wp:wrapNone/>
+                <wp:docPr id="838190284" name="Cuadro de texto 10"/>
+                <wp:cNvGraphicFramePr xmlns:a="http://schemas.openxmlformats.org/drawingml/2006/main"/>
+                <a:graphic xmlns:a="http://schemas.openxmlformats.org/drawingml/2006/main">
+                  <a:graphicData uri="http://schemas.microsoft.com/office/word/2010/wordprocessingShape">
+                    <wps:wsp>
+                      <wps:cNvSpPr txBox="1"/>
+                      <wps:spPr>
+                        <a:xfrm>
+                          <a:off x="0" y="0"/>
+                          <a:ext cx="2415540" cy="400608"/>
+                        </a:xfrm>
+                        <a:prstGeom prst="rect">
+                          <a:avLst/>
+                        </a:prstGeom>
+                        <a:noFill/>
+                        <a:ln w="6350">
+                          <a:noFill/>
+                        </a:ln>
+                      </wps:spPr>
+                      <wps:txbx>
+                        <w:txbxContent>
+                          <w:p>
+                            <w:pPr>
+                              <w:spacing w:line="300" w:lineRule="auto"/>
+                              <w:rPr>
+                                <w:rFonts w:ascii="Aptos" w:eastAsia="Aptos" w:hAnsi="Aptos"/>
+                                <w:color w:val="000000" w:themeColor="text1"/>
+                                <w:sz w:val="21"/>
+                                <w:szCs w:val="21"/>
+                                <w:lang w:val="es-ES"/>
+                                <w14:ligatures w14:val="none"/>
+                              </w:rPr>
+                            </w:pPr>
+                            <w:r>
+                              <w:rPr>
+                                <w:rFonts w:ascii="Aptos" w:hAnsi="Aptos"/>
+                                <w:sz w:val="21"/>
+                                <w:szCs w:val="21"/>
+                                <w:lang w:val="es-VE"/>
+                              </w:rPr>
+                              <w:t>Próximo Control: {</w:t>
+                            </w:r>
+                            <w:proofErr w:type="spellStart"/>
+                            <w:r>
+                              <w:rPr>
+                                <w:rFonts w:ascii="Aptos" w:hAnsi="Aptos"/>
+                                <w:sz w:val="21"/>
+                                <w:szCs w:val="21"/>
+                                <w:lang w:val="es-VE"/>
+                              </w:rPr>
+                              <w:t>proximoControl</w:t>
+                            </w:r>
+                            <w:proofErr w:type="spellEnd"/>
+                            <w:r>
+                              <w:rPr>
+                                <w:rFonts w:ascii="Aptos" w:hAnsi="Aptos"/>
+                                <w:sz w:val="21"/>
+                                <w:szCs w:val="21"/>
+                                <w:lang w:val="es-VE"/>
+                              </w:rPr>
+                              <w:t>}</w:t>
+                            </w:r>
+                          </w:p>
+                        </w:txbxContent>
+                      </wps:txbx>
+                      <wps:bodyPr rot="0" spcFirstLastPara="0" vert="horz" wrap="square" lIns="91440" tIns="45720" rIns="91440" bIns="45720" numCol="1" spcCol="0" rtlCol="0" fromWordArt="0" anchor="t" anchorCtr="0" forceAA="0" compatLnSpc="1">
+                        <a:prstTxWarp prst="textNoShape">
+                          <a:avLst/>
+                        </a:prstTxWarp>
+                        <a:noAutofit/>
+                      </wps:bodyPr>
+                    </wps:wsp>
+                  </a:graphicData>
+                </a:graphic>
+                <wp14:sizeRelH relativeFrom="margin">
+                  <wp14:pctWidth>0</wp14:pctWidth>
+                </wp14:sizeRelH>
+              </wp:anchor>
+            </w:drawing>
+          </mc:Choice>
+          <mc:Fallback>
+            <w:pict>
+              <v:shape w14:anchorId="45FA2CAA" id="_x0000_s1057" type="#_x0000_t202" style="position:absolute;margin-left:541.2pt;margin-top:14.2pt;width:190.2pt;height:31.55pt;z-index:251679744;visibility:visible;mso-wrap-style:square;mso-width-percent:0;mso-wrap-distance-left:9pt;mso-wrap-distance-top:0;mso-wrap-distance-right:9pt;mso-wrap-distance-bottom:0;mso-position-horizontal:absolute;mso-position-horizontal-relative:margin;mso-position-vertical:absolute;mso-position-vertical-relative:text;mso-width-percent:0;mso-width-relative:margin;v-text-anchor:top" o:gfxdata="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" filled="f" stroked="f" strokeweight=".5pt">
+                <v:textbox>
+                  <w:txbxContent>
+                    <w:p>
+                      <w:pPr>
+                        <w:spacing w:line="300" w:lineRule="auto"/>
+                        <w:rPr>
+                          <w:rFonts w:ascii="Aptos" w:eastAsia="Aptos" w:hAnsi="Aptos"/>
+                          <w:color w:val="000000" w:themeColor="text1"/>
+                          <w:sz w:val="21"/>
+                          <w:szCs w:val="21"/>
+                          <w:lang w:val="es-ES"/>
+                          <w14:ligatures w14:val="none"/>
+                        </w:rPr>
+                      </w:pPr>
+                      <w:r>
+                        <w:rPr>
+                          <w:rFonts w:ascii="Aptos" w:hAnsi="Aptos"/>
+                          <w:sz w:val="21"/>
+                          <w:szCs w:val="21"/>
+                          <w:lang w:val="es-VE"/>
+                        </w:rPr>
+                        <w:t>Próximo Control: {</w:t>
+                      </w:r>
+                      <w:proofErr w:type="spellStart"/>
+                      <w:r>
+                        <w:rPr>
+                          <w:rFonts w:ascii="Aptos" w:hAnsi="Aptos"/>
+                          <w:sz w:val="21"/>
+                          <w:szCs w:val="21"/>
+                          <w:lang w:val="es-VE"/>
+                        </w:rPr>
+                        <w:t>proximoControl</w:t>
+                      </w:r>
+                      <w:proofErr w:type="spellEnd"/>
+                      <w:r>
+                        <w:rPr>
+                          <w:rFonts w:ascii="Aptos" w:hAnsi="Aptos"/>
+                          <w:sz w:val="21"/>
+                          <w:szCs w:val="21"/>
+                          <w:lang w:val="es-VE"/>
+                        </w:rPr>
+                        <w:t>}</w:t>
+                      </w:r>
+                    </w:p>
+                  </w:txbxContent>
+                </v:textbox>
+                <w10:wrap anchorx="margin"/>
+              </v:shape>
+            </w:pict>
+          </mc:Fallback>
+        </mc:AlternateContent>
+      </w:r>
+    </w:p>
+    <w:p>
+      <w:r>
+        <w:rPr>
+          <w:noProof/>
+        </w:rPr>
+        <mc:AlternateContent>
+          <mc:Choice Requires="wps">
+            <w:drawing>
+              <wp:anchor distT="0" distB="0" distL="114300" distR="114300" simplePos="0" relativeHeight="251673600" behindDoc="0" locked="0" layoutInCell="1" allowOverlap="1" wp14:anchorId="3ECFEF28" wp14:editId="2C322DB1">
+                <wp:simplePos x="0" y="0"/>
+                <wp:positionH relativeFrom="margin">
+                  <wp:align>left</wp:align>
+                </wp:positionH>
+                <wp:positionV relativeFrom="paragraph">
+                  <wp:posOffset>480695</wp:posOffset>
+                </wp:positionV>
+                <wp:extent cx="4305300" cy="3520440"/>
+                <wp:effectExtent l="0" t="0" r="0" b="3810"/>
+                <wp:wrapNone/>
+                <wp:docPr id="1751206957" name="Cuadro de texto 10"/>
+                <wp:cNvGraphicFramePr/>
+                <a:graphic xmlns:a="http://schemas.openxmlformats.org/drawingml/2006/main">
+                  <a:graphicData uri="http://schemas.microsoft.com/office/word/2010/wordprocessingShape">
+                    <wps:wsp>
+                      <wps:cNvSpPr txBox="1"/>
+                      <wps:spPr>
+                        <a:xfrm>
+                          <a:off x="0" y="0"/>
+                          <a:ext cx="4305300" cy="3520440"/>
+                        </a:xfrm>
+                        <a:prstGeom prst="rect">
+                          <a:avLst/>
+                        </a:prstGeom>
+                        <a:noFill/>
+                        <a:ln w="6350">
+                          <a:noFill/>
+                        </a:ln>
+                      </wps:spPr>
+                      <wps:txbx>
+                        <w:txbxContent>
+                          <w:p>
+                            <w:pPr>
+                              <w:spacing w:line="300" w:lineRule="auto"/>
+                              <w:rPr>
+                                <w:rFonts w:ascii="Aptos" w:eastAsia="Aptos" w:hAnsi="Aptos"/>
+                                <w:color w:val="000000" w:themeColor="text1"/>
+                                <w:sz w:val="21"/>
+                                <w:szCs w:val="21"/>
+                                <w:lang w:val="es-ES"/>
+                                <w14:ligatures w14:val="none"/>
+                              </w:rPr>
+                            </w:pPr>
                             <w:r>
                               <w:rPr>
                                 <w:rFonts w:ascii="Aptos" w:hAnsi="Aptos"/>
@@ -2371,7 +3019,7 @@
           </mc:Choice>
           <mc:Fallback>
             <w:pict>
-              <v:shape w14:anchorId="3ECFEF28" id="Cuadro de texto 10" o:spid="_x0000_s1058" type="#_x0000_t202" style="position:absolute;margin-left:0;margin-top:-.05pt;width:339pt;height:315pt;z-index:251673600;visibility:visible;mso-wrap-style:square;mso-width-percent:0;mso-height-percent:0;mso-wrap-distance-left:9pt;mso-wrap-distance-top:0;mso-wrap-distance-right:9pt;mso-wrap-distance-bottom:0;mso-position-horizontal:absolute;mso-position-horizontal-relative:margin;mso-position-vertical:absolute;mso-position-vertical-relative:text;mso-width-percent:0;mso-height-percent:0;mso-width-relative:margin;mso-height-relative:margin;v-text-anchor:top" o:gfxdata="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" filled="f" stroked="f" strokeweight=".5pt">
+              <v:shape w14:anchorId="3ECFEF28" id="_x0000_s1058" type="#_x0000_t202" style="position:absolute;margin-left:0;margin-top:37.85pt;width:339pt;height:277.2pt;z-index:251673600;visibility:visible;mso-wrap-style:square;mso-width-percent:0;mso-height-percent:0;mso-wrap-distance-left:9pt;mso-wrap-distance-top:0;mso-wrap-distance-right:9pt;mso-wrap-distance-bottom:0;mso-position-horizontal:left;mso-position-horizontal-relative:margin;mso-position-vertical:absolute;mso-position-vertical-relative:text;mso-width-percent:0;mso-height-percent:0;mso-width-relative:margin;mso-height-relative:margin;v-text-anchor:top" o:gfxdata="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" filled="f" stroked="f" strokeweight=".5pt">
                 <v:textbox>
                   <w:txbxContent>
                     <w:p>
@@ -2386,15 +3034,6 @@
                           <w14:ligatures w14:val="none"/>
                         </w:rPr>
                       </w:pPr>
-                      <w:r>
-                        <w:rPr>
-                          <w:rFonts w:ascii="Aptos" w:hAnsi="Aptos"/>
-                          <w:sz w:val="21"/>
-                          <w:szCs w:val="21"/>
-                          <w:lang w:val="es-VE"/>
-                        </w:rPr>
-                        <w:br/>
-                      </w:r>
                       <w:r>
                         <w:rPr>
                           <w:rFonts w:ascii="Aptos" w:hAnsi="Aptos"/>
@@ -2441,46 +3080,219 @@
         </mc:AlternateContent>
       </w:r>
       <w:r>
-        <w:tab/>
-      </w:r>
-      <w:r>
-        <w:tab/>
-      </w:r>
-      <w:r>
-        <w:tab/>
-      </w:r>
-      <w:r>
-        <w:tab/>
-      </w:r>
-      <w:r>
-        <w:tab/>
-      </w:r>
-      <w:r>
         <w:rPr>
-          <w:rFonts w:ascii="Aptos" w:hAnsi="Aptos"/>
-          <w:sz w:val="21"/>
-          <w:szCs w:val="21"/>
-          <w:lang w:val="es-VE"/>
+          <w:noProof/>
         </w:rPr>
-        <w:t>Próximo Control: {proximoControl}</w:t>
-      </w:r>
-      <w:r>
-        <w:rPr>
-          <w:rFonts w:ascii="Aptos" w:hAnsi="Aptos"/>
-          <w:sz w:val="21"/>
-          <w:szCs w:val="21"/>
-          <w:lang w:val="es-VE"/>
-        </w:rPr>
-        <w:br/>
-      </w:r>
-      <w:r>
-        <w:rPr>
-          <w:rFonts w:ascii="Aptos" w:hAnsi="Aptos"/>
-          <w:sz w:val="21"/>
-          <w:szCs w:val="21"/>
-          <w:lang w:val="es-VE"/>
-        </w:rPr>
-        <w:br/>
+        <mc:AlternateContent>
+          <mc:Choice Requires="wps">
+            <w:drawing>
+              <wp:anchor distT="0" distB="0" distL="114300" distR="114300" simplePos="0" relativeHeight="251675648" behindDoc="0" locked="0" layoutInCell="1" allowOverlap="1" wp14:anchorId="51EDFD75" wp14:editId="6C621E19">
+                <wp:simplePos x="0" y="0"/>
+                <wp:positionH relativeFrom="margin">
+                  <wp:posOffset>4780472</wp:posOffset>
+                </wp:positionH>
+                <wp:positionV relativeFrom="paragraph">
+                  <wp:posOffset>4725035</wp:posOffset>
+                </wp:positionV>
+                <wp:extent cx="4312920" cy="309880"/>
+                <wp:effectExtent l="0" t="0" r="0" b="0"/>
+                <wp:wrapNone/>
+                <wp:docPr id="67487400" name="Cuadro de texto 10"/>
+                <wp:cNvGraphicFramePr/>
+                <a:graphic xmlns:a="http://schemas.openxmlformats.org/drawingml/2006/main">
+                  <a:graphicData uri="http://schemas.microsoft.com/office/word/2010/wordprocessingShape">
+                    <wps:wsp>
+                      <wps:cNvSpPr txBox="1"/>
+                      <wps:spPr>
+                        <a:xfrm>
+                          <a:off x="0" y="0"/>
+                          <a:ext cx="4312920" cy="309880"/>
+                        </a:xfrm>
+                        <a:prstGeom prst="rect">
+                          <a:avLst/>
+                        </a:prstGeom>
+                        <a:noFill/>
+                        <a:ln w="6350">
+                          <a:noFill/>
+                        </a:ln>
+                      </wps:spPr>
+                      <wps:txbx>
+                        <w:txbxContent>
+                          <w:p>
+                            <w:pPr>
+                              <w:rPr>
+                                <w:rFonts w:ascii="Aptos" w:eastAsia="Aptos" w:hAnsi="Aptos"/>
+                                <w:color w:val="000000" w:themeColor="text1"/>
+                                <w:sz w:val="21"/>
+                                <w:szCs w:val="21"/>
+                                <w:lang w:val="es-ES"/>
+                                <w14:ligatures w14:val="none"/>
+                              </w:rPr>
+                            </w:pPr>
+                            <w:r>
+                              <w:rPr>
+                                <w:rFonts w:ascii="Aptos" w:eastAsia="Aptos" w:hAnsi="Aptos"/>
+                                <w:color w:val="000000" w:themeColor="text1"/>
+                                <w:sz w:val="21"/>
+                                <w:szCs w:val="21"/>
+                                <w:lang w:val="es-ES"/>
+                              </w:rPr>
+                              <w:t>Dirección: {</w:t>
+                            </w:r>
+                            <w:proofErr w:type="spellStart"/>
+                            <w:r>
+                              <w:rPr>
+                                <w:rFonts w:ascii="Aptos" w:eastAsia="Aptos" w:hAnsi="Aptos"/>
+                                <w:color w:val="000000" w:themeColor="text1"/>
+                                <w:sz w:val="21"/>
+                                <w:szCs w:val="21"/>
+                                <w:lang w:val="es-ES"/>
+                              </w:rPr>
+                              <w:t>estadoResidencia</w:t>
+                            </w:r>
+                            <w:proofErr w:type="spellEnd"/>
+                            <w:r>
+                              <w:rPr>
+                                <w:rFonts w:ascii="Aptos" w:eastAsia="Aptos" w:hAnsi="Aptos"/>
+                                <w:color w:val="000000" w:themeColor="text1"/>
+                                <w:sz w:val="21"/>
+                                <w:szCs w:val="21"/>
+                                <w:lang w:val="es-ES"/>
+                              </w:rPr>
+                              <w:t xml:space="preserve">} {ciudad} </w:t>
+                            </w:r>
+                            <w:r>
+                              <w:rPr>
+                                <w:rFonts w:ascii="Aptos" w:hAnsi="Aptos"/>
+                                <w:sz w:val="21"/>
+                                <w:szCs w:val="21"/>
+                                <w:lang w:val="es-VE"/>
+                              </w:rPr>
+                              <w:t>{</w:t>
+                            </w:r>
+                            <w:proofErr w:type="spellStart"/>
+                            <w:r>
+                              <w:rPr>
+                                <w:rFonts w:ascii="Aptos" w:hAnsi="Aptos"/>
+                                <w:sz w:val="21"/>
+                                <w:szCs w:val="21"/>
+                                <w:lang w:val="es-VE"/>
+                              </w:rPr>
+                              <w:t>direccion</w:t>
+                            </w:r>
+                            <w:proofErr w:type="spellEnd"/>
+                            <w:r>
+                              <w:rPr>
+                                <w:rFonts w:ascii="Aptos" w:hAnsi="Aptos"/>
+                                <w:sz w:val="21"/>
+                                <w:szCs w:val="21"/>
+                                <w:lang w:val="es-VE"/>
+                              </w:rPr>
+                              <w:t>}</w:t>
+                            </w:r>
+                          </w:p>
+                        </w:txbxContent>
+                      </wps:txbx>
+                      <wps:bodyPr rot="0" spcFirstLastPara="0" vert="horz" wrap="square" lIns="91440" tIns="45720" rIns="91440" bIns="45720" numCol="1" spcCol="0" rtlCol="0" fromWordArt="0" anchor="t" anchorCtr="0" forceAA="0" compatLnSpc="1">
+                        <a:prstTxWarp prst="textNoShape">
+                          <a:avLst/>
+                        </a:prstTxWarp>
+                        <a:noAutofit/>
+                      </wps:bodyPr>
+                    </wps:wsp>
+                  </a:graphicData>
+                </a:graphic>
+                <wp14:sizeRelH relativeFrom="margin">
+                  <wp14:pctWidth>0</wp14:pctWidth>
+                </wp14:sizeRelH>
+              </wp:anchor>
+            </w:drawing>
+          </mc:Choice>
+          <mc:Fallback>
+            <w:pict>
+              <v:shape w14:anchorId="51EDFD75" id="_x0000_s1059" type="#_x0000_t202" style="position:absolute;margin-left:376.4pt;margin-top:372.05pt;width:339.6pt;height:24.4pt;z-index:251675648;visibility:visible;mso-wrap-style:square;mso-width-percent:0;mso-wrap-distance-left:9pt;mso-wrap-distance-top:0;mso-wrap-distance-right:9pt;mso-wrap-distance-bottom:0;mso-position-horizontal:absolute;mso-position-horizontal-relative:margin;mso-position-vertical:absolute;mso-position-vertical-relative:text;mso-width-percent:0;mso-width-relative:margin;v-text-anchor:top" o:gfxdata="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" filled="f" stroked="f" strokeweight=".5pt">
+                <v:textbox>
+                  <w:txbxContent>
+                    <w:p>
+                      <w:pPr>
+                        <w:rPr>
+                          <w:rFonts w:ascii="Aptos" w:eastAsia="Aptos" w:hAnsi="Aptos"/>
+                          <w:color w:val="000000" w:themeColor="text1"/>
+                          <w:sz w:val="21"/>
+                          <w:szCs w:val="21"/>
+                          <w:lang w:val="es-ES"/>
+                          <w14:ligatures w14:val="none"/>
+                        </w:rPr>
+                      </w:pPr>
+                      <w:r>
+                        <w:rPr>
+                          <w:rFonts w:ascii="Aptos" w:eastAsia="Aptos" w:hAnsi="Aptos"/>
+                          <w:color w:val="000000" w:themeColor="text1"/>
+                          <w:sz w:val="21"/>
+                          <w:szCs w:val="21"/>
+                          <w:lang w:val="es-ES"/>
+                        </w:rPr>
+                        <w:t>Dirección: {</w:t>
+                      </w:r>
+                      <w:proofErr w:type="spellStart"/>
+                      <w:r>
+                        <w:rPr>
+                          <w:rFonts w:ascii="Aptos" w:eastAsia="Aptos" w:hAnsi="Aptos"/>
+                          <w:color w:val="000000" w:themeColor="text1"/>
+                          <w:sz w:val="21"/>
+                          <w:szCs w:val="21"/>
+                          <w:lang w:val="es-ES"/>
+                        </w:rPr>
+                        <w:t>estadoResidencia</w:t>
+                      </w:r>
+                      <w:proofErr w:type="spellEnd"/>
+                      <w:r>
+                        <w:rPr>
+                          <w:rFonts w:ascii="Aptos" w:eastAsia="Aptos" w:hAnsi="Aptos"/>
+                          <w:color w:val="000000" w:themeColor="text1"/>
+                          <w:sz w:val="21"/>
+                          <w:szCs w:val="21"/>
+                          <w:lang w:val="es-ES"/>
+                        </w:rPr>
+                        <w:t xml:space="preserve">} {ciudad} </w:t>
+                      </w:r>
+                      <w:r>
+                        <w:rPr>
+                          <w:rFonts w:ascii="Aptos" w:hAnsi="Aptos"/>
+                          <w:sz w:val="21"/>
+                          <w:szCs w:val="21"/>
+                          <w:lang w:val="es-VE"/>
+                        </w:rPr>
+                        <w:t>{</w:t>
+                      </w:r>
+                      <w:proofErr w:type="spellStart"/>
+                      <w:r>
+                        <w:rPr>
+                          <w:rFonts w:ascii="Aptos" w:hAnsi="Aptos"/>
+                          <w:sz w:val="21"/>
+                          <w:szCs w:val="21"/>
+                          <w:lang w:val="es-VE"/>
+                        </w:rPr>
+                        <w:t>direccion</w:t>
+                      </w:r>
+                      <w:proofErr w:type="spellEnd"/>
+                      <w:r>
+                        <w:rPr>
+                          <w:rFonts w:ascii="Aptos" w:hAnsi="Aptos"/>
+                          <w:sz w:val="21"/>
+                          <w:szCs w:val="21"/>
+                          <w:lang w:val="es-VE"/>
+                        </w:rPr>
+                        <w:t>}</w:t>
+                      </w:r>
+                    </w:p>
+                  </w:txbxContent>
+                </v:textbox>
+                <w10:wrap anchorx="margin"/>
+              </v:shape>
+            </w:pict>
+          </mc:Fallback>
+        </mc:AlternateContent>
       </w:r>
       <w:r>
         <w:rPr>
@@ -2489,13 +3301,13 @@
         <mc:AlternateContent>
           <mc:Choice Requires="wps">
             <w:drawing>
-              <wp:anchor distT="0" distB="0" distL="114300" distR="114300" simplePos="0" relativeHeight="251669504" behindDoc="0" locked="0" layoutInCell="1" allowOverlap="1" wp14:anchorId="690A75E5" wp14:editId="67647B54">
+              <wp:anchor distT="0" distB="0" distL="114300" distR="114300" simplePos="0" relativeHeight="251669504" behindDoc="0" locked="0" layoutInCell="1" allowOverlap="1" wp14:anchorId="690A75E5" wp14:editId="7CECC2F4">
                 <wp:simplePos x="0" y="0"/>
-                <wp:positionH relativeFrom="column">
-                  <wp:posOffset>12065</wp:posOffset>
+                <wp:positionH relativeFrom="margin">
+                  <wp:align>left</wp:align>
                 </wp:positionH>
                 <wp:positionV relativeFrom="paragraph">
-                  <wp:posOffset>4577715</wp:posOffset>
+                  <wp:posOffset>4707255</wp:posOffset>
                 </wp:positionV>
                 <wp:extent cx="4312920" cy="309880"/>
                 <wp:effectExtent l="0" t="0" r="0" b="0"/>
@@ -2544,12 +3356,64 @@
                             </w:r>
                             <w:r>
                               <w:rPr>
+                                <w:rFonts w:ascii="Aptos" w:eastAsia="Aptos" w:hAnsi="Aptos"/>
+                                <w:color w:val="000000" w:themeColor="text1"/>
+                                <w:sz w:val="21"/>
+                                <w:szCs w:val="21"/>
+                                <w:lang w:val="es-ES"/>
+                              </w:rPr>
+                              <w:t>{</w:t>
+                            </w:r>
+                            <w:proofErr w:type="spellStart"/>
+                            <w:r>
+                              <w:rPr>
+                                <w:rFonts w:ascii="Aptos" w:eastAsia="Aptos" w:hAnsi="Aptos"/>
+                                <w:color w:val="000000" w:themeColor="text1"/>
+                                <w:sz w:val="21"/>
+                                <w:szCs w:val="21"/>
+                                <w:lang w:val="es-ES"/>
+                              </w:rPr>
+                              <w:t>estadoResidencia</w:t>
+                            </w:r>
+                            <w:proofErr w:type="spellEnd"/>
+                            <w:r>
+                              <w:rPr>
+                                <w:rFonts w:ascii="Aptos" w:eastAsia="Aptos" w:hAnsi="Aptos"/>
+                                <w:color w:val="000000" w:themeColor="text1"/>
+                                <w:sz w:val="21"/>
+                                <w:szCs w:val="21"/>
+                                <w:lang w:val="es-ES"/>
+                              </w:rPr>
+                              <w:t xml:space="preserve">} {ciudad} </w:t>
+                            </w:r>
+                            <w:r>
+                              <w:rPr>
                                 <w:rFonts w:ascii="Aptos" w:hAnsi="Aptos"/>
                                 <w:sz w:val="21"/>
                                 <w:szCs w:val="21"/>
                                 <w:lang w:val="es-VE"/>
                               </w:rPr>
-                              <w:t>{direccion}</w:t>
+                              <w:t>{</w:t>
+                            </w:r>
+                            <w:proofErr w:type="spellStart"/>
+                            <w:r>
+                              <w:rPr>
+                                <w:rFonts w:ascii="Aptos" w:hAnsi="Aptos"/>
+                                <w:sz w:val="21"/>
+                                <w:szCs w:val="21"/>
+                                <w:lang w:val="es-VE"/>
+                              </w:rPr>
+                              <w:t>direccion</w:t>
+                            </w:r>
+                            <w:proofErr w:type="spellEnd"/>
+                            <w:r>
+                              <w:rPr>
+                                <w:rFonts w:ascii="Aptos" w:hAnsi="Aptos"/>
+                                <w:sz w:val="21"/>
+                                <w:szCs w:val="21"/>
+                                <w:lang w:val="es-VE"/>
+                              </w:rPr>
+                              <w:t>}</w:t>
                             </w:r>
                           </w:p>
                         </w:txbxContent>
@@ -2571,7 +3435,7 @@
           </mc:Choice>
           <mc:Fallback>
             <w:pict>
-              <v:shape w14:anchorId="690A75E5" id="_x0000_s1059" type="#_x0000_t202" style="position:absolute;margin-left:.95pt;margin-top:360.45pt;width:339.6pt;height:24.4pt;z-index:251669504;visibility:visible;mso-wrap-style:square;mso-width-percent:0;mso-wrap-distance-left:9pt;mso-wrap-distance-top:0;mso-wrap-distance-right:9pt;mso-wrap-distance-bottom:0;mso-position-horizontal:absolute;mso-position-horizontal-relative:text;mso-position-vertical:absolute;mso-position-vertical-relative:text;mso-width-percent:0;mso-width-relative:margin;v-text-anchor:top" o:gfxdata="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" filled="f" stroked="f" strokeweight=".5pt">
+              <v:shape w14:anchorId="690A75E5" id="_x0000_s1060" type="#_x0000_t202" style="position:absolute;margin-left:0;margin-top:370.65pt;width:339.6pt;height:24.4pt;z-index:251669504;visibility:visible;mso-wrap-style:square;mso-width-percent:0;mso-wrap-distance-left:9pt;mso-wrap-distance-top:0;mso-wrap-distance-right:9pt;mso-wrap-distance-bottom:0;mso-position-horizontal:left;mso-position-horizontal-relative:margin;mso-position-vertical:absolute;mso-position-vertical-relative:text;mso-width-percent:0;mso-width-relative:margin;v-text-anchor:top" o:gfxdata="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" filled="f" stroked="f" strokeweight=".5pt">
                 <v:textbox>
                   <w:txbxContent>
                     <w:p>
@@ -2597,124 +3461,15 @@
                       </w:r>
                       <w:r>
                         <w:rPr>
-                          <w:rFonts w:ascii="Aptos" w:hAnsi="Aptos"/>
-                          <w:sz w:val="21"/>
-                          <w:szCs w:val="21"/>
-                          <w:lang w:val="es-VE"/>
-                        </w:rPr>
-                        <w:t>{direccion}</w:t>
-                      </w:r>
-                    </w:p>
-                  </w:txbxContent>
-                </v:textbox>
-              </v:shape>
-            </w:pict>
-          </mc:Fallback>
-        </mc:AlternateContent>
-      </w:r>
-      <w:r>
-        <w:rPr>
-          <w:noProof/>
-        </w:rPr>
-        <mc:AlternateContent>
-          <mc:Choice Requires="wps">
-            <w:drawing>
-              <wp:anchor distT="0" distB="0" distL="114300" distR="114300" simplePos="0" relativeHeight="251671552" behindDoc="0" locked="0" layoutInCell="1" allowOverlap="1" wp14:anchorId="72629449" wp14:editId="05B87BA1">
-                <wp:simplePos x="0" y="0"/>
-                <wp:positionH relativeFrom="column">
-                  <wp:posOffset>4800600</wp:posOffset>
-                </wp:positionH>
-                <wp:positionV relativeFrom="paragraph">
-                  <wp:posOffset>4592955</wp:posOffset>
-                </wp:positionV>
-                <wp:extent cx="4312920" cy="310238"/>
-                <wp:effectExtent l="0" t="0" r="0" b="0"/>
-                <wp:wrapNone/>
-                <wp:docPr id="2099639086" name="Cuadro de texto 10"/>
-                <wp:cNvGraphicFramePr/>
-                <a:graphic xmlns:a="http://schemas.openxmlformats.org/drawingml/2006/main">
-                  <a:graphicData uri="http://schemas.microsoft.com/office/word/2010/wordprocessingShape">
-                    <wps:wsp>
-                      <wps:cNvSpPr txBox="1"/>
-                      <wps:spPr>
-                        <a:xfrm>
-                          <a:off x="0" y="0"/>
-                          <a:ext cx="4312920" cy="310238"/>
-                        </a:xfrm>
-                        <a:prstGeom prst="rect">
-                          <a:avLst/>
-                        </a:prstGeom>
-                        <a:noFill/>
-                        <a:ln w="6350">
-                          <a:noFill/>
-                        </a:ln>
-                      </wps:spPr>
-                      <wps:txbx>
-                        <w:txbxContent>
-                          <w:p>
-                            <w:pPr>
-                              <w:rPr>
-                                <w:rFonts w:ascii="Aptos" w:eastAsia="Aptos" w:hAnsi="Aptos"/>
-                                <w:color w:val="000000" w:themeColor="text1"/>
-                                <w:sz w:val="21"/>
-                                <w:szCs w:val="21"/>
-                                <w:lang w:val="es-ES"/>
-                                <w14:ligatures w14:val="none"/>
-                              </w:rPr>
-                            </w:pPr>
-                            <w:r>
-                              <w:rPr>
-                                <w:rFonts w:ascii="Aptos" w:eastAsia="Aptos" w:hAnsi="Aptos"/>
-                                <w:color w:val="000000" w:themeColor="text1"/>
-                                <w:sz w:val="21"/>
-                                <w:szCs w:val="21"/>
-                                <w:lang w:val="es-ES"/>
-                              </w:rPr>
-                              <w:t xml:space="preserve">Dirección: </w:t>
-                            </w:r>
-                            <w:r>
-                              <w:rPr>
-                                <w:rFonts w:ascii="Aptos" w:hAnsi="Aptos"/>
-                                <w:sz w:val="21"/>
-                                <w:szCs w:val="21"/>
-                                <w:lang w:val="es-VE"/>
-                              </w:rPr>
-                              <w:t>{direccion}</w:t>
-                            </w:r>
-                          </w:p>
-                        </w:txbxContent>
-                      </wps:txbx>
-                      <wps:bodyPr rot="0" spcFirstLastPara="0" vert="horz" wrap="square" lIns="91440" tIns="45720" rIns="91440" bIns="45720" numCol="1" spcCol="0" rtlCol="0" fromWordArt="0" anchor="t" anchorCtr="0" forceAA="0" compatLnSpc="1">
-                        <a:prstTxWarp prst="textNoShape">
-                          <a:avLst/>
-                        </a:prstTxWarp>
-                        <a:noAutofit/>
-                      </wps:bodyPr>
-                    </wps:wsp>
-                  </a:graphicData>
-                </a:graphic>
-                <wp14:sizeRelH relativeFrom="margin">
-                  <wp14:pctWidth>0</wp14:pctWidth>
-                </wp14:sizeRelH>
-              </wp:anchor>
-            </w:drawing>
-          </mc:Choice>
-          <mc:Fallback>
-            <w:pict>
-              <v:shape w14:anchorId="72629449" id="_x0000_s1060" type="#_x0000_t202" style="position:absolute;margin-left:378pt;margin-top:361.65pt;width:339.6pt;height:24.45pt;z-index:251671552;visibility:visible;mso-wrap-style:square;mso-width-percent:0;mso-wrap-distance-left:9pt;mso-wrap-distance-top:0;mso-wrap-distance-right:9pt;mso-wrap-distance-bottom:0;mso-position-horizontal:absolute;mso-position-horizontal-relative:text;mso-position-vertical:absolute;mso-position-vertical-relative:text;mso-width-percent:0;mso-width-relative:margin;v-text-anchor:top" o:gfxdata="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" filled="f" stroked="f" strokeweight=".5pt">
-                <v:textbox>
-                  <w:txbxContent>
-                    <w:p>
-                      <w:pPr>
-                        <w:rPr>
                           <w:rFonts w:ascii="Aptos" w:eastAsia="Aptos" w:hAnsi="Aptos"/>
                           <w:color w:val="000000" w:themeColor="text1"/>
                           <w:sz w:val="21"/>
                           <w:szCs w:val="21"/>
                           <w:lang w:val="es-ES"/>
-                          <w14:ligatures w14:val="none"/>
                         </w:rPr>
-                      </w:pPr>
+                        <w:t>{</w:t>
+                      </w:r>
+                      <w:proofErr w:type="spellStart"/>
                       <w:r>
                         <w:rPr>
                           <w:rFonts w:ascii="Aptos" w:eastAsia="Aptos" w:hAnsi="Aptos"/>
@@ -2723,7 +3478,18 @@
                           <w:szCs w:val="21"/>
                           <w:lang w:val="es-ES"/>
                         </w:rPr>
-                        <w:t xml:space="preserve">Dirección: </w:t>
+                        <w:t>estadoResidencia</w:t>
+                      </w:r>
+                      <w:proofErr w:type="spellEnd"/>
+                      <w:r>
+                        <w:rPr>
+                          <w:rFonts w:ascii="Aptos" w:eastAsia="Aptos" w:hAnsi="Aptos"/>
+                          <w:color w:val="000000" w:themeColor="text1"/>
+                          <w:sz w:val="21"/>
+                          <w:szCs w:val="21"/>
+                          <w:lang w:val="es-ES"/>
+                        </w:rPr>
+                        <w:t xml:space="preserve">} {ciudad} </w:t>
                       </w:r>
                       <w:r>
                         <w:rPr>
@@ -2732,15 +3498,98 @@
                           <w:szCs w:val="21"/>
                           <w:lang w:val="es-VE"/>
                         </w:rPr>
-                        <w:t>{direccion}</w:t>
+                        <w:t>{</w:t>
+                      </w:r>
+                      <w:proofErr w:type="spellStart"/>
+                      <w:r>
+                        <w:rPr>
+                          <w:rFonts w:ascii="Aptos" w:hAnsi="Aptos"/>
+                          <w:sz w:val="21"/>
+                          <w:szCs w:val="21"/>
+                          <w:lang w:val="es-VE"/>
+                        </w:rPr>
+                        <w:t>direccion</w:t>
+                      </w:r>
+                      <w:proofErr w:type="spellEnd"/>
+                      <w:r>
+                        <w:rPr>
+                          <w:rFonts w:ascii="Aptos" w:hAnsi="Aptos"/>
+                          <w:sz w:val="21"/>
+                          <w:szCs w:val="21"/>
+                          <w:lang w:val="es-VE"/>
+                        </w:rPr>
+                        <w:t>}</w:t>
                       </w:r>
                     </w:p>
                   </w:txbxContent>
                 </v:textbox>
+                <w10:wrap anchorx="margin"/>
               </v:shape>
             </w:pict>
           </mc:Fallback>
         </mc:AlternateContent>
+      </w:r>
+      <w:r>
+        <w:tab/>
+      </w:r>
+      <w:r>
+        <w:tab/>
+      </w:r>
+      <w:r>
+        <w:tab/>
+      </w:r>
+      <w:r>
+        <w:tab/>
+      </w:r>
+      <w:r>
+        <w:tab/>
+      </w:r>
+      <w:r>
+        <w:rPr>
+          <w:rFonts w:ascii="Aptos" w:hAnsi="Aptos"/>
+          <w:sz w:val="21"/>
+          <w:szCs w:val="21"/>
+          <w:lang w:val="es-VE"/>
+        </w:rPr>
+        <w:t>Próximo Control: {</w:t>
+      </w:r>
+      <w:proofErr w:type="spellStart"/>
+      <w:r>
+        <w:rPr>
+          <w:rFonts w:ascii="Aptos" w:hAnsi="Aptos"/>
+          <w:sz w:val="21"/>
+          <w:szCs w:val="21"/>
+          <w:lang w:val="es-VE"/>
+        </w:rPr>
+        <w:t>proximoControl</w:t>
+      </w:r>
+      <w:proofErr w:type="spellEnd"/>
+      <w:r>
+        <w:rPr>
+          <w:rFonts w:ascii="Aptos" w:hAnsi="Aptos"/>
+          <w:sz w:val="21"/>
+          <w:szCs w:val="21"/>
+          <w:lang w:val="es-VE"/>
+        </w:rPr>
+        <w:t>}</w:t>
+      </w:r>
+      <w:r>
+        <w:rPr>
+          <w:rFonts w:ascii="Aptos" w:hAnsi="Aptos"/>
+          <w:sz w:val="21"/>
+          <w:szCs w:val="21"/>
+          <w:lang w:val="es-VE"/>
+        </w:rPr>
+        <w:br/>
+      </w:r>
+      <w:r>
+        <w:rPr>
+          <w:rFonts w:ascii="Aptos" w:hAnsi="Aptos"/>
+          <w:sz w:val="21"/>
+          <w:szCs w:val="21"/>
+          <w:lang w:val="es-VE"/>
+        </w:rPr>
+        <w:br/>
       </w:r>
     </w:p>
     <w:sectPr>

</xml_diff>